<commit_message>
renamed folder and edited MS
</commit_message>
<xml_diff>
--- a/ms-2025-09-23v3_changes_accepted.docx
+++ b/ms-2025-09-23v3_changes_accepted.docx
@@ -709,7 +709,31 @@
           <w:sz w:val="24"/>
           <w:szCs w:val="24"/>
         </w:rPr>
-        <w:t xml:space="preserve"> approach to discover signatures according to each of the two indel classifications, and we elucidated the correspondences between the two classifications for both known and novel signatures We identified 15 signatures that were novel in both classifications, and we re-identified 23 </w:t>
+        <w:t xml:space="preserve"> approach to discover signatures according to each of the two indel classifications, and we elucidated the correspondences between the two classifications for both known and novel signatures We identified 15 signatures that were novel </w:t>
+      </w:r>
+      <w:commentRangeStart w:id="1"/>
+      <w:r>
+        <w:rPr>
+          <w:rFonts w:ascii="Times New Roman" w:hAnsi="Times New Roman" w:cs="Times New Roman"/>
+          <w:sz w:val="24"/>
+          <w:szCs w:val="24"/>
+        </w:rPr>
+        <w:t>in both classifications</w:t>
+      </w:r>
+      <w:commentRangeEnd w:id="1"/>
+      <w:r>
+        <w:rPr>
+          <w:rStyle w:val="CommentReference"/>
+        </w:rPr>
+        <w:commentReference w:id="1"/>
+      </w:r>
+      <w:r>
+        <w:rPr>
+          <w:rFonts w:ascii="Times New Roman" w:hAnsi="Times New Roman" w:cs="Times New Roman"/>
+          <w:sz w:val="24"/>
+          <w:szCs w:val="24"/>
+        </w:rPr>
+        <w:t xml:space="preserve">, and we re-identified 23 </w:t>
       </w:r>
       <w:r>
         <w:rPr>
@@ -781,7 +805,7 @@
           <w:sz w:val="24"/>
           <w:szCs w:val="24"/>
         </w:rPr>
-        <w:t xml:space="preserve"> pair of </w:t>
+        <w:t xml:space="preserve"> </w:t>
       </w:r>
       <w:r>
         <w:rPr>
@@ -793,210 +817,160 @@
       </w:r>
       <w:r>
         <w:rPr>
-          <w:rFonts w:ascii="Times New Roman" w:hAnsi="Times New Roman" w:cs="Times New Roman"/>
-          <w:sz w:val="24"/>
-          <w:szCs w:val="24"/>
-        </w:rPr>
-        <w:t>s</w:t>
-      </w:r>
-      <w:r>
-        <w:rPr>
-          <w:rFonts w:ascii="Times New Roman" w:hAnsi="Times New Roman" w:cs="Times New Roman"/>
-          <w:sz w:val="24"/>
-          <w:szCs w:val="24"/>
-        </w:rPr>
-        <w:t>, H_ID29</w:t>
-      </w:r>
-      <w:r>
-        <w:rPr>
-          <w:rFonts w:ascii="Times New Roman" w:hAnsi="Times New Roman" w:cs="Times New Roman" w:hint="eastAsia"/>
-          <w:sz w:val="24"/>
-          <w:szCs w:val="24"/>
-        </w:rPr>
-        <w:t xml:space="preserve"> and InsDel29, </w:t>
+          <w:rFonts w:ascii="Times New Roman" w:hAnsi="Times New Roman" w:cs="Times New Roman" w:hint="eastAsia"/>
+          <w:sz w:val="24"/>
+          <w:szCs w:val="24"/>
+        </w:rPr>
+        <w:t xml:space="preserve"> </w:t>
+      </w:r>
+      <w:r>
+        <w:rPr>
+          <w:rFonts w:ascii="Times New Roman" w:hAnsi="Times New Roman" w:cs="Times New Roman"/>
+          <w:sz w:val="24"/>
+          <w:szCs w:val="24"/>
+        </w:rPr>
+        <w:t>is caused by</w:t>
+      </w:r>
+      <w:r>
+        <w:rPr>
+          <w:rFonts w:ascii="Times New Roman" w:hAnsi="Times New Roman" w:cs="Times New Roman"/>
+          <w:sz w:val="24"/>
+          <w:szCs w:val="24"/>
+        </w:rPr>
+        <w:t xml:space="preserve"> transcription-associated mutagenesis by topoisomerase 1 at sites of </w:t>
+      </w:r>
+      <w:r>
+        <w:rPr>
+          <w:rFonts w:ascii="Times New Roman" w:hAnsi="Times New Roman" w:cs="Times New Roman"/>
+          <w:sz w:val="24"/>
+          <w:szCs w:val="24"/>
+        </w:rPr>
+        <w:t xml:space="preserve">genomically incorporated </w:t>
+      </w:r>
+      <w:r>
+        <w:rPr>
+          <w:rFonts w:ascii="Times New Roman" w:hAnsi="Times New Roman" w:cs="Times New Roman"/>
+          <w:sz w:val="24"/>
+          <w:szCs w:val="24"/>
+        </w:rPr>
+        <w:t>ribonucleotides. Among the novel signatures, four</w:t>
+      </w:r>
+      <w:r>
+        <w:rPr>
+          <w:rFonts w:ascii="Times New Roman" w:hAnsi="Times New Roman" w:cs="Times New Roman"/>
+          <w:sz w:val="24"/>
+          <w:szCs w:val="24"/>
+        </w:rPr>
+        <w:t xml:space="preserve"> </w:t>
+      </w:r>
+      <w:r>
+        <w:rPr>
+          <w:rFonts w:ascii="Times New Roman" w:hAnsi="Times New Roman" w:cs="Times New Roman"/>
+          <w:sz w:val="24"/>
+          <w:szCs w:val="24"/>
+        </w:rPr>
+        <w:t xml:space="preserve">occurred </w:t>
+      </w:r>
+      <w:r>
+        <w:rPr>
+          <w:rFonts w:ascii="Times New Roman" w:hAnsi="Times New Roman" w:cs="Times New Roman" w:hint="eastAsia"/>
+          <w:sz w:val="24"/>
+          <w:szCs w:val="24"/>
+        </w:rPr>
+        <w:t xml:space="preserve">in </w:t>
+      </w:r>
+      <w:r>
+        <w:rPr>
+          <w:rFonts w:ascii="Times New Roman" w:hAnsi="Times New Roman" w:cs="Times New Roman"/>
+          <w:sz w:val="24"/>
+          <w:szCs w:val="24"/>
+        </w:rPr>
+        <w:t>tumors</w:t>
+      </w:r>
+      <w:r>
+        <w:rPr>
+          <w:rFonts w:ascii="Times New Roman" w:hAnsi="Times New Roman" w:cs="Times New Roman" w:hint="eastAsia"/>
+          <w:sz w:val="24"/>
+          <w:szCs w:val="24"/>
+        </w:rPr>
+        <w:t xml:space="preserve"> with </w:t>
+      </w:r>
+      <w:r>
+        <w:rPr>
+          <w:rFonts w:ascii="Times New Roman" w:hAnsi="Times New Roman" w:cs="Times New Roman"/>
+          <w:sz w:val="24"/>
+          <w:szCs w:val="24"/>
+        </w:rPr>
+        <w:t xml:space="preserve">defective DNA mismatch repair, which were analyzed more extensively </w:t>
+      </w:r>
+      <w:r>
+        <w:rPr>
+          <w:rFonts w:ascii="Times New Roman" w:hAnsi="Times New Roman" w:cs="Times New Roman" w:hint="eastAsia"/>
+          <w:sz w:val="24"/>
+          <w:szCs w:val="24"/>
+        </w:rPr>
+        <w:t>in this study</w:t>
+      </w:r>
+      <w:r>
+        <w:rPr>
+          <w:rFonts w:ascii="Times New Roman" w:hAnsi="Times New Roman" w:cs="Times New Roman"/>
+          <w:sz w:val="24"/>
+          <w:szCs w:val="24"/>
+        </w:rPr>
+        <w:t xml:space="preserve">. Notably, the prevalences of </w:t>
+      </w:r>
+      <w:r>
+        <w:rPr>
+          <w:rFonts w:ascii="Times New Roman" w:hAnsi="Times New Roman" w:cs="Times New Roman" w:hint="eastAsia"/>
+          <w:sz w:val="24"/>
+          <w:szCs w:val="24"/>
+        </w:rPr>
+        <w:t>9</w:t>
+      </w:r>
+      <w:r>
+        <w:rPr>
+          <w:rFonts w:ascii="Times New Roman" w:hAnsi="Times New Roman" w:cs="Times New Roman"/>
+          <w:sz w:val="24"/>
+          <w:szCs w:val="24"/>
+        </w:rPr>
+        <w:t xml:space="preserve"> signatures differed significantly</w:t>
+      </w:r>
+      <w:r>
+        <w:rPr>
+          <w:rFonts w:ascii="Times New Roman" w:hAnsi="Times New Roman" w:cs="Times New Roman" w:hint="eastAsia"/>
+          <w:sz w:val="24"/>
+          <w:szCs w:val="24"/>
+        </w:rPr>
+        <w:t xml:space="preserve"> by </w:t>
+      </w:r>
+      <w:r>
+        <w:rPr>
+          <w:rFonts w:ascii="Times New Roman" w:hAnsi="Times New Roman" w:cs="Times New Roman"/>
+          <w:sz w:val="24"/>
+          <w:szCs w:val="24"/>
+        </w:rPr>
+        <w:t>gender</w:t>
+      </w:r>
+      <w:r>
+        <w:rPr>
+          <w:rFonts w:ascii="Times New Roman" w:hAnsi="Times New Roman" w:cs="Times New Roman" w:hint="eastAsia"/>
+          <w:sz w:val="24"/>
+          <w:szCs w:val="24"/>
+        </w:rPr>
+        <w:t xml:space="preserve"> within </w:t>
       </w:r>
       <w:proofErr w:type="gramStart"/>
       <w:r>
         <w:rPr>
-          <w:rFonts w:ascii="Times New Roman" w:hAnsi="Times New Roman" w:cs="Times New Roman"/>
-          <w:sz w:val="24"/>
-          <w:szCs w:val="24"/>
-        </w:rPr>
-        <w:t>reflects</w:t>
+          <w:rFonts w:ascii="Times New Roman" w:hAnsi="Times New Roman" w:cs="Times New Roman" w:hint="eastAsia"/>
+          <w:sz w:val="24"/>
+          <w:szCs w:val="24"/>
+        </w:rPr>
+        <w:t>particular cancer</w:t>
       </w:r>
       <w:proofErr w:type="gramEnd"/>
       <w:r>
         <w:rPr>
-          <w:rFonts w:ascii="Times New Roman" w:hAnsi="Times New Roman" w:cs="Times New Roman"/>
-          <w:sz w:val="24"/>
-          <w:szCs w:val="24"/>
-        </w:rPr>
-        <w:t xml:space="preserve"> transcription-associated mutagenesis by topoisomerase 1 at sites of </w:t>
-      </w:r>
-      <w:r>
-        <w:rPr>
-          <w:rFonts w:ascii="Times New Roman" w:hAnsi="Times New Roman" w:cs="Times New Roman"/>
-          <w:sz w:val="24"/>
-          <w:szCs w:val="24"/>
-        </w:rPr>
-        <w:t xml:space="preserve">genomically incorporated </w:t>
-      </w:r>
-      <w:r>
-        <w:rPr>
-          <w:rFonts w:ascii="Times New Roman" w:hAnsi="Times New Roman" w:cs="Times New Roman"/>
-          <w:sz w:val="24"/>
-          <w:szCs w:val="24"/>
-        </w:rPr>
-        <w:t>ribonucleotides. Among the novel signatures, four,</w:t>
-      </w:r>
-      <w:r>
-        <w:rPr>
-          <w:rFonts w:ascii="Times New Roman" w:hAnsi="Times New Roman" w:cs="Times New Roman" w:hint="eastAsia"/>
-          <w:sz w:val="24"/>
-          <w:szCs w:val="24"/>
-        </w:rPr>
-        <w:t xml:space="preserve"> </w:t>
-      </w:r>
-      <w:r>
-        <w:rPr>
-          <w:rFonts w:ascii="Times New Roman" w:hAnsi="Times New Roman" w:cs="Times New Roman"/>
-          <w:sz w:val="24"/>
-          <w:szCs w:val="24"/>
-        </w:rPr>
-        <w:t xml:space="preserve">H_ID33, </w:t>
-      </w:r>
-      <w:r>
-        <w:rPr>
-          <w:rFonts w:ascii="Times New Roman" w:hAnsi="Times New Roman" w:cs="Times New Roman" w:hint="eastAsia"/>
-          <w:sz w:val="24"/>
-          <w:szCs w:val="24"/>
-        </w:rPr>
-        <w:t xml:space="preserve">H_ID34, </w:t>
-      </w:r>
-      <w:r>
-        <w:rPr>
-          <w:rFonts w:ascii="Times New Roman" w:hAnsi="Times New Roman" w:cs="Times New Roman"/>
-          <w:sz w:val="24"/>
-          <w:szCs w:val="24"/>
-        </w:rPr>
-        <w:t>H_ID37, and H_ID38</w:t>
-      </w:r>
-      <w:r>
-        <w:rPr>
-          <w:rFonts w:ascii="Times New Roman" w:hAnsi="Times New Roman" w:cs="Times New Roman" w:hint="eastAsia"/>
-          <w:sz w:val="24"/>
-          <w:szCs w:val="24"/>
-        </w:rPr>
-        <w:t xml:space="preserve">, </w:t>
-      </w:r>
-      <w:r>
-        <w:rPr>
-          <w:rFonts w:ascii="Times New Roman" w:hAnsi="Times New Roman" w:cs="Times New Roman"/>
-          <w:sz w:val="24"/>
-          <w:szCs w:val="24"/>
-        </w:rPr>
-        <w:t xml:space="preserve">occurred </w:t>
-      </w:r>
-      <w:r>
-        <w:rPr>
-          <w:rFonts w:ascii="Times New Roman" w:hAnsi="Times New Roman" w:cs="Times New Roman" w:hint="eastAsia"/>
-          <w:sz w:val="24"/>
-          <w:szCs w:val="24"/>
-        </w:rPr>
-        <w:t xml:space="preserve">in </w:t>
-      </w:r>
-      <w:r>
-        <w:rPr>
-          <w:rFonts w:ascii="Times New Roman" w:hAnsi="Times New Roman" w:cs="Times New Roman"/>
-          <w:sz w:val="24"/>
-          <w:szCs w:val="24"/>
-        </w:rPr>
-        <w:t>tumors</w:t>
-      </w:r>
-      <w:r>
-        <w:rPr>
-          <w:rFonts w:ascii="Times New Roman" w:hAnsi="Times New Roman" w:cs="Times New Roman" w:hint="eastAsia"/>
-          <w:sz w:val="24"/>
-          <w:szCs w:val="24"/>
-        </w:rPr>
-        <w:t xml:space="preserve"> with </w:t>
-      </w:r>
-      <w:r>
-        <w:rPr>
-          <w:rFonts w:ascii="Times New Roman" w:hAnsi="Times New Roman" w:cs="Times New Roman"/>
-          <w:sz w:val="24"/>
-          <w:szCs w:val="24"/>
-        </w:rPr>
-        <w:t xml:space="preserve">defective DNA mismatch repair, which were analyzed more extensively </w:t>
-      </w:r>
-      <w:r>
-        <w:rPr>
-          <w:rFonts w:ascii="Times New Roman" w:hAnsi="Times New Roman" w:cs="Times New Roman" w:hint="eastAsia"/>
-          <w:sz w:val="24"/>
-          <w:szCs w:val="24"/>
-        </w:rPr>
-        <w:t>in this study</w:t>
-      </w:r>
-      <w:r>
-        <w:rPr>
-          <w:rFonts w:ascii="Times New Roman" w:hAnsi="Times New Roman" w:cs="Times New Roman"/>
-          <w:sz w:val="24"/>
-          <w:szCs w:val="24"/>
-        </w:rPr>
-        <w:t xml:space="preserve">. Notably, the prevalences of </w:t>
-      </w:r>
-      <w:r>
-        <w:rPr>
-          <w:rFonts w:ascii="Times New Roman" w:hAnsi="Times New Roman" w:cs="Times New Roman" w:hint="eastAsia"/>
-          <w:sz w:val="24"/>
-          <w:szCs w:val="24"/>
-        </w:rPr>
-        <w:t>9</w:t>
-      </w:r>
-      <w:r>
-        <w:rPr>
-          <w:rFonts w:ascii="Times New Roman" w:hAnsi="Times New Roman" w:cs="Times New Roman"/>
-          <w:sz w:val="24"/>
-          <w:szCs w:val="24"/>
-        </w:rPr>
-        <w:t xml:space="preserve"> signatures differed significantly</w:t>
-      </w:r>
-      <w:r>
-        <w:rPr>
-          <w:rFonts w:ascii="Times New Roman" w:hAnsi="Times New Roman" w:cs="Times New Roman" w:hint="eastAsia"/>
-          <w:sz w:val="24"/>
-          <w:szCs w:val="24"/>
-        </w:rPr>
-        <w:t xml:space="preserve"> by </w:t>
-      </w:r>
-      <w:r>
-        <w:rPr>
-          <w:rFonts w:ascii="Times New Roman" w:hAnsi="Times New Roman" w:cs="Times New Roman"/>
-          <w:sz w:val="24"/>
-          <w:szCs w:val="24"/>
-        </w:rPr>
-        <w:t>gender</w:t>
-      </w:r>
-      <w:r>
-        <w:rPr>
-          <w:rFonts w:ascii="Times New Roman" w:hAnsi="Times New Roman" w:cs="Times New Roman" w:hint="eastAsia"/>
-          <w:sz w:val="24"/>
-          <w:szCs w:val="24"/>
-        </w:rPr>
-        <w:t xml:space="preserve"> within </w:t>
-      </w:r>
-      <w:proofErr w:type="gramStart"/>
-      <w:r>
-        <w:rPr>
-          <w:rFonts w:ascii="Times New Roman" w:hAnsi="Times New Roman" w:cs="Times New Roman" w:hint="eastAsia"/>
-          <w:sz w:val="24"/>
-          <w:szCs w:val="24"/>
-        </w:rPr>
-        <w:t>particular cancer</w:t>
-      </w:r>
-      <w:proofErr w:type="gramEnd"/>
-      <w:r>
-        <w:rPr>
           <w:rFonts w:ascii="Times New Roman" w:hAnsi="Times New Roman" w:cs="Times New Roman" w:hint="eastAsia"/>
           <w:sz w:val="24"/>
           <w:szCs w:val="24"/>
@@ -1027,23 +1001,21 @@
         </w:rPr>
         <w:t xml:space="preserve">xamination of signature contributions to somatic mutations in cancer genes revealed that </w:t>
       </w:r>
-      <w:proofErr w:type="spellStart"/>
-      <w:r>
-        <w:rPr>
-          <w:rFonts w:ascii="Times New Roman" w:hAnsi="Times New Roman" w:cs="Times New Roman"/>
-          <w:sz w:val="24"/>
-          <w:szCs w:val="24"/>
-        </w:rPr>
-        <w:t>signartures</w:t>
-      </w:r>
-      <w:proofErr w:type="spellEnd"/>
-      <w:r>
-        <w:rPr>
-          <w:rFonts w:ascii="Times New Roman" w:hAnsi="Times New Roman" w:cs="Times New Roman"/>
-          <w:sz w:val="24"/>
-          <w:szCs w:val="24"/>
-        </w:rPr>
-        <w:t xml:space="preserve"> associated with tobacco smoke exposure, account for nearly </w:t>
+      <w:r>
+        <w:rPr>
+          <w:rFonts w:ascii="Times New Roman" w:hAnsi="Times New Roman" w:cs="Times New Roman"/>
+          <w:sz w:val="24"/>
+          <w:szCs w:val="24"/>
+        </w:rPr>
+        <w:t>signatures</w:t>
+      </w:r>
+      <w:r>
+        <w:rPr>
+          <w:rFonts w:ascii="Times New Roman" w:hAnsi="Times New Roman" w:cs="Times New Roman"/>
+          <w:sz w:val="24"/>
+          <w:szCs w:val="24"/>
+        </w:rPr>
+        <w:t xml:space="preserve"> associated with tobacco smoke exposure account for nearly </w:t>
       </w:r>
       <w:r>
         <w:rPr>
@@ -1231,22 +1203,14 @@
           <w:sz w:val="24"/>
           <w:szCs w:val="24"/>
         </w:rPr>
-        <w:t xml:space="preserve">, and has provided insights into biological </w:t>
-      </w:r>
-      <w:r>
-        <w:rPr>
-          <w:rFonts w:ascii="Times New Roman" w:hAnsi="Times New Roman" w:cs="Times New Roman"/>
-          <w:sz w:val="24"/>
-          <w:szCs w:val="24"/>
-        </w:rPr>
-        <w:lastRenderedPageBreak/>
-        <w:t xml:space="preserve">implications through trait associations. </w:t>
-      </w:r>
-      <w:r>
-        <w:rPr>
-          <w:rFonts w:ascii="Times New Roman" w:hAnsi="Times New Roman" w:cs="Times New Roman"/>
-          <w:sz w:val="24"/>
-          <w:szCs w:val="24"/>
+        <w:t xml:space="preserve">, and has provided insights into biological implications through trait associations. </w:t>
+      </w:r>
+      <w:r>
+        <w:rPr>
+          <w:rFonts w:ascii="Times New Roman" w:hAnsi="Times New Roman" w:cs="Times New Roman"/>
+          <w:sz w:val="24"/>
+          <w:szCs w:val="24"/>
+          <w:highlight w:val="yellow"/>
         </w:rPr>
         <w:t xml:space="preserve">&lt;can we provide a web page for understanding </w:t>
       </w:r>
@@ -1255,6 +1219,7 @@
           <w:rFonts w:ascii="Times New Roman" w:hAnsi="Times New Roman" w:cs="Times New Roman"/>
           <w:sz w:val="24"/>
           <w:szCs w:val="24"/>
+          <w:highlight w:val="yellow"/>
         </w:rPr>
         <w:t>these</w:t>
       </w:r>
@@ -1263,8 +1228,17 @@
           <w:rFonts w:ascii="Times New Roman" w:hAnsi="Times New Roman" w:cs="Times New Roman"/>
           <w:sz w:val="24"/>
           <w:szCs w:val="24"/>
-        </w:rPr>
-        <w:t xml:space="preserve"> signatures?&gt;</w:t>
+          <w:highlight w:val="yellow"/>
+        </w:rPr>
+        <w:t xml:space="preserve"> signatures?</w:t>
+      </w:r>
+      <w:r>
+        <w:rPr>
+          <w:rFonts w:ascii="Times New Roman" w:hAnsi="Times New Roman" w:cs="Times New Roman"/>
+          <w:sz w:val="24"/>
+          <w:szCs w:val="24"/>
+        </w:rPr>
+        <w:t>&gt;</w:t>
       </w:r>
     </w:p>
     <w:p>
@@ -1276,6 +1250,7 @@
         </w:rPr>
       </w:pPr>
       <w:r>
+        <w:lastRenderedPageBreak/>
         <w:br w:type="page"/>
       </w:r>
     </w:p>
@@ -1621,6 +1596,7 @@
     <w:p>
       <w:pPr>
         <w:spacing w:line="480" w:lineRule="auto"/>
+        <w:ind w:firstLine="720"/>
         <w:rPr>
           <w:rFonts w:ascii="Times New Roman" w:hAnsi="Times New Roman" w:cs="Times New Roman"/>
           <w:sz w:val="24"/>
@@ -2053,7 +2029,59 @@
           <w:sz w:val="24"/>
           <w:szCs w:val="24"/>
         </w:rPr>
-        <w:t xml:space="preserve"> &lt;put examples here&gt;</w:t>
+        <w:t xml:space="preserve"> &lt;put examples here</w:t>
+      </w:r>
+      <w:r>
+        <w:rPr>
+          <w:rFonts w:ascii="Times New Roman" w:hAnsi="Times New Roman" w:cs="Times New Roman"/>
+          <w:sz w:val="24"/>
+          <w:szCs w:val="24"/>
+        </w:rPr>
+        <w:t xml:space="preserve"> top2</w:t>
+      </w:r>
+      <w:proofErr w:type="gramStart"/>
+      <w:r>
+        <w:rPr>
+          <w:rFonts w:ascii="Times New Roman" w:hAnsi="Times New Roman" w:cs="Times New Roman"/>
+          <w:sz w:val="24"/>
+          <w:szCs w:val="24"/>
+        </w:rPr>
+        <w:t>a,subdividing</w:t>
+      </w:r>
+      <w:proofErr w:type="gramEnd"/>
+      <w:r>
+        <w:rPr>
+          <w:rFonts w:ascii="Times New Roman" w:hAnsi="Times New Roman" w:cs="Times New Roman"/>
+          <w:sz w:val="24"/>
+          <w:szCs w:val="24"/>
+        </w:rPr>
+        <w:t xml:space="preserve"> </w:t>
+      </w:r>
+      <w:proofErr w:type="spellStart"/>
+      <w:r>
+        <w:rPr>
+          <w:rFonts w:ascii="Times New Roman" w:hAnsi="Times New Roman" w:cs="Times New Roman"/>
+          <w:sz w:val="24"/>
+          <w:szCs w:val="24"/>
+        </w:rPr>
+        <w:t>msi</w:t>
+      </w:r>
+      <w:proofErr w:type="spellEnd"/>
+      <w:r>
+        <w:rPr>
+          <w:rFonts w:ascii="Times New Roman" w:hAnsi="Times New Roman" w:cs="Times New Roman"/>
+          <w:sz w:val="24"/>
+          <w:szCs w:val="24"/>
+        </w:rPr>
+        <w:t xml:space="preserve"> Koh, HRD detect</w:t>
+      </w:r>
+      <w:r>
+        <w:rPr>
+          <w:rFonts w:ascii="Times New Roman" w:hAnsi="Times New Roman" w:cs="Times New Roman"/>
+          <w:sz w:val="24"/>
+          <w:szCs w:val="24"/>
+        </w:rPr>
+        <w:t>&gt;</w:t>
       </w:r>
       <w:r>
         <w:rPr>
@@ -2088,9 +2116,8 @@
           <w:szCs w:val="24"/>
           <w:highlight w:val="yellow"/>
         </w:rPr>
-        <w:t xml:space="preserve"> than SBS </w:t>
-      </w:r>
-      <w:proofErr w:type="gramStart"/>
+        <w:t xml:space="preserve"> than SBS signature</w:t>
+      </w:r>
       <w:r>
         <w:rPr>
           <w:rFonts w:ascii="Times New Roman" w:hAnsi="Times New Roman" w:cs="Times New Roman"/>
@@ -2098,9 +2125,8 @@
           <w:szCs w:val="24"/>
           <w:highlight w:val="yellow"/>
         </w:rPr>
-        <w:t>signature</w:t>
-      </w:r>
-      <w:proofErr w:type="gramEnd"/>
+        <w:t>s</w:t>
+      </w:r>
       <w:r>
         <w:rPr>
           <w:rFonts w:ascii="Times New Roman" w:hAnsi="Times New Roman" w:cs="Times New Roman"/>
@@ -2229,7 +2255,7 @@
         </w:rPr>
         <w:t xml:space="preserve"> and on the COSMIC web site (https://cancer.sanger.ac.uk/signatures/id/, </w:t>
       </w:r>
-      <w:hyperlink r:id="rId12">
+      <w:hyperlink r:id="rId16">
         <w:r>
           <w:rPr>
             <w:rStyle w:val="Hyperlink"/>
@@ -2306,7 +2332,7 @@
         </w:rPr>
         <w:t xml:space="preserve">(Figure 1B). </w:t>
       </w:r>
-      <w:commentRangeStart w:id="1"/>
+      <w:commentRangeStart w:id="2"/>
       <w:r>
         <w:rPr>
           <w:rFonts w:ascii="Times New Roman" w:hAnsi="Times New Roman" w:cs="Times New Roman"/>
@@ -2331,12 +2357,12 @@
         </w:rPr>
         <w:t xml:space="preserve">we follow </w:t>
       </w:r>
-      <w:commentRangeEnd w:id="1"/>
+      <w:commentRangeEnd w:id="2"/>
       <w:r>
         <w:rPr>
           <w:rStyle w:val="CommentReference"/>
         </w:rPr>
-        <w:commentReference w:id="1"/>
+        <w:commentReference w:id="2"/>
       </w:r>
       <w:r>
         <w:rPr>
@@ -2364,7 +2390,7 @@
         </w:rPr>
         <w:t xml:space="preserve"> (e.g. InsDel23 in Figure 1B). </w:t>
       </w:r>
-      <w:commentRangeStart w:id="2"/>
+      <w:commentRangeStart w:id="3"/>
       <w:r>
         <w:rPr>
           <w:rFonts w:ascii="Times New Roman" w:hAnsi="Times New Roman" w:cs="Times New Roman"/>
@@ -2439,12 +2465,12 @@
         </w:rPr>
         <w:t xml:space="preserve"> as presented in that paper</w:t>
       </w:r>
-      <w:commentRangeEnd w:id="2"/>
+      <w:commentRangeEnd w:id="3"/>
       <w:r>
         <w:rPr>
           <w:rStyle w:val="CommentReference"/>
         </w:rPr>
-        <w:commentReference w:id="2"/>
+        <w:commentReference w:id="3"/>
       </w:r>
       <w:r>
         <w:rPr>
@@ -2660,6 +2686,7 @@
           <w:sz w:val="24"/>
           <w:szCs w:val="24"/>
         </w:rPr>
+        <w:lastRenderedPageBreak/>
         <w:t xml:space="preserve">The </w:t>
       </w:r>
       <w:r>
@@ -2716,16 +2743,7 @@
           <w:sz w:val="24"/>
           <w:szCs w:val="24"/>
         </w:rPr>
-        <w:t xml:space="preserve">the identity of the deleted or inserted base </w:t>
-      </w:r>
-      <w:r>
-        <w:rPr>
-          <w:rFonts w:ascii="Times New Roman" w:hAnsi="Times New Roman" w:cs="Times New Roman"/>
-          <w:sz w:val="24"/>
-          <w:szCs w:val="24"/>
-        </w:rPr>
-        <w:lastRenderedPageBreak/>
-        <w:t>(conventionally shown as pyrimidines, C or T)</w:t>
+        <w:t>the identity of the deleted or inserted base (conventionally shown as pyrimidines, C or T)</w:t>
       </w:r>
       <w:r>
         <w:rPr>
@@ -2741,7 +2759,23 @@
           <w:sz w:val="24"/>
           <w:szCs w:val="24"/>
         </w:rPr>
-        <w:t>For sing</w:t>
+        <w:t xml:space="preserve">For </w:t>
+      </w:r>
+      <w:r>
+        <w:rPr>
+          <w:rFonts w:ascii="Times New Roman" w:hAnsi="Times New Roman" w:cs="Times New Roman"/>
+          <w:sz w:val="24"/>
+          <w:szCs w:val="24"/>
+        </w:rPr>
+        <w:t xml:space="preserve">these </w:t>
+      </w:r>
+      <w:r>
+        <w:rPr>
+          <w:rFonts w:ascii="Times New Roman" w:hAnsi="Times New Roman" w:cs="Times New Roman"/>
+          <w:sz w:val="24"/>
+          <w:szCs w:val="24"/>
+        </w:rPr>
+        <w:t>sing</w:t>
       </w:r>
       <w:r>
         <w:rPr>
@@ -2869,6 +2903,14 @@
           <w:sz w:val="24"/>
           <w:szCs w:val="24"/>
         </w:rPr>
+        <w:t xml:space="preserve">that are </w:t>
+      </w:r>
+      <w:r>
+        <w:rPr>
+          <w:rFonts w:ascii="Times New Roman" w:hAnsi="Times New Roman" w:cs="Times New Roman"/>
+          <w:sz w:val="24"/>
+          <w:szCs w:val="24"/>
+        </w:rPr>
         <w:t xml:space="preserve">outside of </w:t>
       </w:r>
       <w:r>
@@ -2933,7 +2975,15 @@
           <w:sz w:val="24"/>
           <w:szCs w:val="24"/>
         </w:rPr>
-        <w:t>which operates when repair by homologous recombination is not available, notably</w:t>
+        <w:t>an error-prone repair mechanism that</w:t>
+      </w:r>
+      <w:r>
+        <w:rPr>
+          <w:rFonts w:ascii="Times New Roman" w:hAnsi="Times New Roman" w:cs="Times New Roman"/>
+          <w:sz w:val="24"/>
+          <w:szCs w:val="24"/>
+        </w:rPr>
+        <w:t xml:space="preserve"> operates when repair by homologous recombination is not available, notably</w:t>
       </w:r>
       <w:r>
         <w:rPr>
@@ -3044,30 +3094,6 @@
           <w:szCs w:val="24"/>
         </w:rPr>
         <w:t xml:space="preserve">. </w:t>
-      </w:r>
-      <w:r>
-        <w:rPr>
-          <w:rFonts w:ascii="Times New Roman" w:hAnsi="Times New Roman" w:cs="Times New Roman"/>
-          <w:sz w:val="24"/>
-          <w:szCs w:val="24"/>
-        </w:rPr>
-        <w:t>M</w:t>
-      </w:r>
-      <w:r>
-        <w:rPr>
-          <w:rFonts w:ascii="Times New Roman" w:hAnsi="Times New Roman" w:cs="Times New Roman"/>
-          <w:sz w:val="24"/>
-          <w:szCs w:val="24"/>
-        </w:rPr>
-        <w:t>icrohomology can stem from error-prone non-homologous end joining</w:t>
-      </w:r>
-      <w:r>
-        <w:rPr>
-          <w:rFonts w:ascii="Times New Roman" w:hAnsi="Times New Roman" w:cs="Times New Roman"/>
-          <w:sz w:val="24"/>
-          <w:szCs w:val="24"/>
-        </w:rPr>
-        <w:t>.</w:t>
       </w:r>
     </w:p>
     <w:p>
@@ -3085,15 +3111,96 @@
           <w:sz w:val="24"/>
           <w:szCs w:val="24"/>
         </w:rPr>
-        <w:t>Unlike</w:t>
-      </w:r>
-      <w:r>
-        <w:rPr>
-          <w:rFonts w:ascii="Times New Roman" w:hAnsi="Times New Roman" w:cs="Times New Roman"/>
-          <w:sz w:val="24"/>
-          <w:szCs w:val="24"/>
-        </w:rPr>
-        <w:t xml:space="preserve"> the Indel83 classification, for deletions or insertions of a single T or C</w:t>
+        <w:t>The Indel89 classification, u</w:t>
+      </w:r>
+      <w:r>
+        <w:rPr>
+          <w:rFonts w:ascii="Times New Roman" w:hAnsi="Times New Roman" w:cs="Times New Roman"/>
+          <w:sz w:val="24"/>
+          <w:szCs w:val="24"/>
+        </w:rPr>
+        <w:t>nlike</w:t>
+      </w:r>
+      <w:r>
+        <w:rPr>
+          <w:rFonts w:ascii="Times New Roman" w:hAnsi="Times New Roman" w:cs="Times New Roman"/>
+          <w:sz w:val="24"/>
+          <w:szCs w:val="24"/>
+        </w:rPr>
+        <w:t xml:space="preserve"> the Indel83 classification, for deletions or insertions of a single T or C incorporates distinctions based on the non-T (respectively, the non</w:t>
+      </w:r>
+      <w:r>
+        <w:rPr>
+          <w:rFonts w:ascii="Times New Roman" w:hAnsi="Times New Roman" w:cs="Times New Roman"/>
+          <w:sz w:val="24"/>
+          <w:szCs w:val="24"/>
+        </w:rPr>
+        <w:t>-</w:t>
+      </w:r>
+      <w:r>
+        <w:rPr>
+          <w:rFonts w:ascii="Times New Roman" w:hAnsi="Times New Roman" w:cs="Times New Roman"/>
+          <w:sz w:val="24"/>
+          <w:szCs w:val="24"/>
+        </w:rPr>
+        <w:t>C) flaking bases</w:t>
+      </w:r>
+      <w:r>
+        <w:rPr>
+          <w:rFonts w:ascii="Times New Roman" w:hAnsi="Times New Roman" w:cs="Times New Roman"/>
+          <w:sz w:val="24"/>
+          <w:szCs w:val="24"/>
+        </w:rPr>
+        <w:t>. However, the Indel89 classification</w:t>
+      </w:r>
+      <w:r>
+        <w:rPr>
+          <w:rFonts w:ascii="Times New Roman" w:hAnsi="Times New Roman" w:cs="Times New Roman"/>
+          <w:sz w:val="24"/>
+          <w:szCs w:val="24"/>
+        </w:rPr>
+        <w:t xml:space="preserve"> makes less granular distinctions </w:t>
+      </w:r>
+      <w:r>
+        <w:rPr>
+          <w:rFonts w:ascii="Times New Roman" w:hAnsi="Times New Roman" w:cs="Times New Roman"/>
+          <w:sz w:val="24"/>
+          <w:szCs w:val="24"/>
+        </w:rPr>
+        <w:t xml:space="preserve">based on the number of Ts </w:t>
+      </w:r>
+      <w:commentRangeStart w:id="4"/>
+      <w:r>
+        <w:rPr>
+          <w:rFonts w:ascii="Times New Roman" w:hAnsi="Times New Roman" w:cs="Times New Roman"/>
+          <w:sz w:val="24"/>
+          <w:szCs w:val="24"/>
+        </w:rPr>
+        <w:t xml:space="preserve">or Cs in homopolymers at the sites </w:t>
+      </w:r>
+      <w:r>
+        <w:rPr>
+          <w:rFonts w:ascii="Times New Roman" w:hAnsi="Times New Roman" w:cs="Times New Roman"/>
+          <w:sz w:val="24"/>
+          <w:szCs w:val="24"/>
+        </w:rPr>
+        <w:t>of single-base</w:t>
+      </w:r>
+      <w:r>
+        <w:rPr>
+          <w:rFonts w:ascii="Times New Roman" w:hAnsi="Times New Roman" w:cs="Times New Roman"/>
+          <w:sz w:val="24"/>
+          <w:szCs w:val="24"/>
+        </w:rPr>
+        <w:t xml:space="preserve"> deletions (Figure 1B). For example, the Indel89 classification distinguishes between deletions of a T in which the preceding base is A, C, or G (in Figure 1B, signature InsDel23</w:t>
+      </w:r>
+      <w:r>
+        <w:rPr>
+          <w:rFonts w:ascii="Times New Roman" w:hAnsi="Times New Roman" w:cs="Times New Roman"/>
+          <w:sz w:val="24"/>
+          <w:szCs w:val="24"/>
+        </w:rPr>
+        <w:t>). Thus</w:t>
       </w:r>
       <w:r>
         <w:rPr>
@@ -3109,103 +3216,22 @@
           <w:sz w:val="24"/>
           <w:szCs w:val="24"/>
         </w:rPr>
-        <w:t xml:space="preserve"> the </w:t>
-      </w:r>
-      <w:r>
-        <w:rPr>
-          <w:rFonts w:ascii="Times New Roman" w:hAnsi="Times New Roman" w:cs="Times New Roman" w:hint="eastAsia"/>
-          <w:sz w:val="24"/>
-          <w:szCs w:val="24"/>
-        </w:rPr>
-        <w:t>Indel</w:t>
-      </w:r>
-      <w:r>
-        <w:rPr>
-          <w:rFonts w:ascii="Times New Roman" w:hAnsi="Times New Roman" w:cs="Times New Roman"/>
-          <w:sz w:val="24"/>
-          <w:szCs w:val="24"/>
-        </w:rPr>
-        <w:t>89 classification incorporates distinctions based on the non-T (respectively, the non</w:t>
-      </w:r>
-      <w:r>
-        <w:rPr>
-          <w:rFonts w:ascii="Times New Roman" w:hAnsi="Times New Roman" w:cs="Times New Roman"/>
-          <w:sz w:val="24"/>
-          <w:szCs w:val="24"/>
-        </w:rPr>
-        <w:t>-</w:t>
-      </w:r>
-      <w:r>
-        <w:rPr>
-          <w:rFonts w:ascii="Times New Roman" w:hAnsi="Times New Roman" w:cs="Times New Roman"/>
-          <w:sz w:val="24"/>
-          <w:szCs w:val="24"/>
-        </w:rPr>
-        <w:t>C) flaking bases</w:t>
-      </w:r>
-      <w:r>
-        <w:rPr>
-          <w:rFonts w:ascii="Times New Roman" w:hAnsi="Times New Roman" w:cs="Times New Roman"/>
-          <w:sz w:val="24"/>
-          <w:szCs w:val="24"/>
-        </w:rPr>
-        <w:t>. However, the Indel89 classification</w:t>
-      </w:r>
-      <w:r>
-        <w:rPr>
-          <w:rFonts w:ascii="Times New Roman" w:hAnsi="Times New Roman" w:cs="Times New Roman"/>
-          <w:sz w:val="24"/>
-          <w:szCs w:val="24"/>
-        </w:rPr>
-        <w:t xml:space="preserve"> makes less granular distinctions </w:t>
-      </w:r>
-      <w:r>
-        <w:rPr>
-          <w:rFonts w:ascii="Times New Roman" w:hAnsi="Times New Roman" w:cs="Times New Roman"/>
-          <w:sz w:val="24"/>
-          <w:szCs w:val="24"/>
-        </w:rPr>
-        <w:t xml:space="preserve">based on the number of Ts or Cs in homopolymers at the sites </w:t>
-      </w:r>
-      <w:r>
-        <w:rPr>
-          <w:rFonts w:ascii="Times New Roman" w:hAnsi="Times New Roman" w:cs="Times New Roman"/>
-          <w:sz w:val="24"/>
-          <w:szCs w:val="24"/>
-        </w:rPr>
-        <w:t>of single-base</w:t>
-      </w:r>
-      <w:r>
-        <w:rPr>
-          <w:rFonts w:ascii="Times New Roman" w:hAnsi="Times New Roman" w:cs="Times New Roman"/>
-          <w:sz w:val="24"/>
-          <w:szCs w:val="24"/>
-        </w:rPr>
-        <w:t xml:space="preserve"> deletions (Figure 1B). For example, the Indel89 classification distinguishes between deletions of a T in which the preceding base is A, C, or G (in Figure 1B, signature InsDel23</w:t>
-      </w:r>
-      <w:r>
-        <w:rPr>
-          <w:rFonts w:ascii="Times New Roman" w:hAnsi="Times New Roman" w:cs="Times New Roman"/>
-          <w:sz w:val="24"/>
-          <w:szCs w:val="24"/>
-        </w:rPr>
-        <w:t>). Thus</w:t>
-      </w:r>
-      <w:r>
-        <w:rPr>
-          <w:rFonts w:ascii="Times New Roman" w:hAnsi="Times New Roman" w:cs="Times New Roman"/>
-          <w:sz w:val="24"/>
-          <w:szCs w:val="24"/>
-        </w:rPr>
-        <w:t>,</w:t>
-      </w:r>
-      <w:r>
-        <w:rPr>
-          <w:rFonts w:ascii="Times New Roman" w:hAnsi="Times New Roman" w:cs="Times New Roman"/>
-          <w:sz w:val="24"/>
-          <w:szCs w:val="24"/>
-        </w:rPr>
-        <w:t xml:space="preserve"> deletions of ATA&gt;AA or ATTA&gt;ATA are distinguished from deletions of CTA&gt;CA or CTTA&gt;CT</w:t>
+        <w:t xml:space="preserve"> deletions of ATA&gt;AA or ATTA&gt;ATA are distinguished from deletions of CTA&gt;CA or CTTA</w:t>
+      </w:r>
+      <w:commentRangeEnd w:id="4"/>
+      <w:r>
+        <w:rPr>
+          <w:rStyle w:val="CommentReference"/>
+        </w:rPr>
+        <w:commentReference w:id="4"/>
+      </w:r>
+      <w:r>
+        <w:rPr>
+          <w:rFonts w:ascii="Times New Roman" w:hAnsi="Times New Roman" w:cs="Times New Roman"/>
+          <w:sz w:val="24"/>
+          <w:szCs w:val="24"/>
+        </w:rPr>
+        <w:t>&gt;CT</w:t>
       </w:r>
       <w:r>
         <w:rPr>
@@ -3362,6 +3388,7 @@
           <w:sz w:val="24"/>
           <w:szCs w:val="24"/>
         </w:rPr>
+        <w:lastRenderedPageBreak/>
         <w:t>The</w:t>
       </w:r>
       <w:r>
@@ -3378,7 +3405,39 @@
           <w:sz w:val="24"/>
           <w:szCs w:val="24"/>
         </w:rPr>
-        <w:t xml:space="preserve"> provide an example of the advantages of each classification system. I</w:t>
+        <w:t xml:space="preserve"> provide an example of the advantages of each </w:t>
+      </w:r>
+      <w:r>
+        <w:rPr>
+          <w:rFonts w:ascii="Times New Roman" w:hAnsi="Times New Roman" w:cs="Times New Roman"/>
+          <w:sz w:val="24"/>
+          <w:szCs w:val="24"/>
+        </w:rPr>
+        <w:t xml:space="preserve">of the two indel </w:t>
+      </w:r>
+      <w:r>
+        <w:rPr>
+          <w:rFonts w:ascii="Times New Roman" w:hAnsi="Times New Roman" w:cs="Times New Roman"/>
+          <w:sz w:val="24"/>
+          <w:szCs w:val="24"/>
+        </w:rPr>
+        <w:t>classification system</w:t>
+      </w:r>
+      <w:r>
+        <w:rPr>
+          <w:rFonts w:ascii="Times New Roman" w:hAnsi="Times New Roman" w:cs="Times New Roman"/>
+          <w:sz w:val="24"/>
+          <w:szCs w:val="24"/>
+        </w:rPr>
+        <w:t>s</w:t>
+      </w:r>
+      <w:r>
+        <w:rPr>
+          <w:rFonts w:ascii="Times New Roman" w:hAnsi="Times New Roman" w:cs="Times New Roman"/>
+          <w:sz w:val="24"/>
+          <w:szCs w:val="24"/>
+        </w:rPr>
+        <w:t>. I</w:t>
       </w:r>
       <w:r>
         <w:rPr>
@@ -3426,16 +3485,7 @@
           <w:sz w:val="24"/>
           <w:szCs w:val="24"/>
         </w:rPr>
-        <w:t xml:space="preserve">signature shows that the most common </w:t>
-      </w:r>
-      <w:r>
-        <w:rPr>
-          <w:rFonts w:ascii="Times New Roman" w:hAnsi="Times New Roman" w:cs="Times New Roman"/>
-          <w:sz w:val="24"/>
-          <w:szCs w:val="24"/>
-        </w:rPr>
-        <w:lastRenderedPageBreak/>
-        <w:t xml:space="preserve">deletion of a single T occurs as </w:t>
+        <w:t xml:space="preserve">signature shows that the most common deletion of a single T occurs as </w:t>
       </w:r>
       <w:r>
         <w:rPr>
@@ -3757,6 +3807,14 @@
           <w:sz w:val="24"/>
           <w:szCs w:val="24"/>
         </w:rPr>
+        <w:t xml:space="preserve">signature </w:t>
+      </w:r>
+      <w:r>
+        <w:rPr>
+          <w:rFonts w:ascii="Times New Roman" w:hAnsi="Times New Roman" w:cs="Times New Roman"/>
+          <w:sz w:val="24"/>
+          <w:szCs w:val="24"/>
+        </w:rPr>
         <w:t>and</w:t>
       </w:r>
       <w:r>
@@ -3765,7 +3823,41 @@
           <w:sz w:val="24"/>
           <w:szCs w:val="24"/>
         </w:rPr>
-        <w:t xml:space="preserve"> DBS signatures </w:t>
+        <w:t xml:space="preserve"> </w:t>
+      </w:r>
+      <w:r>
+        <w:rPr>
+          <w:rFonts w:ascii="Times New Roman" w:hAnsi="Times New Roman" w:cs="Times New Roman"/>
+          <w:sz w:val="24"/>
+          <w:szCs w:val="24"/>
+        </w:rPr>
+        <w:t xml:space="preserve">of the frequent involvement of </w:t>
+      </w:r>
+      <w:proofErr w:type="gramStart"/>
+      <w:r>
+        <w:rPr>
+          <w:rFonts w:ascii="Times New Roman" w:hAnsi="Times New Roman" w:cs="Times New Roman"/>
+          <w:sz w:val="24"/>
+          <w:szCs w:val="24"/>
+        </w:rPr>
+        <w:t>adenines</w:t>
+      </w:r>
+      <w:proofErr w:type="gramEnd"/>
+      <w:r>
+        <w:rPr>
+          <w:rFonts w:ascii="Times New Roman" w:hAnsi="Times New Roman" w:cs="Times New Roman"/>
+          <w:sz w:val="24"/>
+          <w:szCs w:val="24"/>
+        </w:rPr>
+        <w:t xml:space="preserve"> in the AA </w:t>
+      </w:r>
+      <w:r>
+        <w:rPr>
+          <w:rFonts w:ascii="Times New Roman" w:hAnsi="Times New Roman" w:cs="Times New Roman"/>
+          <w:sz w:val="24"/>
+          <w:szCs w:val="24"/>
+        </w:rPr>
+        <w:t xml:space="preserve">DBS signatures </w:t>
       </w:r>
       <w:r>
         <w:rPr>
@@ -4059,7 +4151,16 @@
           <w:sz w:val="24"/>
           <w:szCs w:val="24"/>
         </w:rPr>
-        <w:t>replication strand of each signature, providing insights into their underlying mutational processes. Experimental validation in a cells with deficient  ribonucleotide excision repair showed that transcription-associated mutagenesis by topoisomerase 1 at sites of ribonucleotides incorporated in genomic DNA generates previously unreported i</w:t>
+        <w:t xml:space="preserve">replication strand of each signature, providing insights into their underlying mutational processes. Experimental validation in a cells with deficient  ribonucleotide excision repair showed that transcription-associated mutagenesis by topoisomerase 1 at sites of </w:t>
+      </w:r>
+      <w:r>
+        <w:rPr>
+          <w:rFonts w:ascii="Times New Roman" w:hAnsi="Times New Roman" w:cs="Times New Roman"/>
+          <w:sz w:val="24"/>
+          <w:szCs w:val="24"/>
+        </w:rPr>
+        <w:lastRenderedPageBreak/>
+        <w:t>ribonucleotides incorporated in genomic DNA generates previously unreported i</w:t>
       </w:r>
       <w:r>
         <w:rPr>
@@ -4197,16 +4298,7 @@
           <w:sz w:val="24"/>
           <w:szCs w:val="24"/>
         </w:rPr>
-        <w:t xml:space="preserve"> Additionally, four novel signatures from both indel </w:t>
-      </w:r>
-      <w:r>
-        <w:rPr>
-          <w:rFonts w:ascii="Times New Roman" w:hAnsi="Times New Roman" w:cs="Times New Roman"/>
-          <w:sz w:val="24"/>
-          <w:szCs w:val="24"/>
-        </w:rPr>
-        <w:lastRenderedPageBreak/>
-        <w:t>classifications systems occurred predominantly in the HMF dataset, due to its larger representation of tumors with microsatellite instability (MSI). Together, our analyses provide an expanded and detailed landscape of both I</w:t>
+        <w:t xml:space="preserve"> Additionally, four novel signatures from both indel classifications systems occurred predominantly in the HMF dataset, due to its larger representation of tumors with microsatellite instability (MSI). Together, our analyses provide an expanded and detailed landscape of both I</w:t>
       </w:r>
       <w:r>
         <w:rPr>
@@ -4672,6 +4764,7 @@
     <w:p>
       <w:pPr>
         <w:spacing w:line="480" w:lineRule="auto"/>
+        <w:ind w:firstLine="720"/>
         <w:rPr>
           <w:rFonts w:ascii="Times New Roman" w:hAnsi="Times New Roman" w:cs="Times New Roman"/>
           <w:sz w:val="24"/>
@@ -4692,7 +4785,16 @@
           <w:sz w:val="24"/>
           <w:szCs w:val="24"/>
         </w:rPr>
-        <w:t xml:space="preserve">Mutational catalogs were generated using both the established </w:t>
+        <w:t xml:space="preserve">Mutational catalogs were </w:t>
+      </w:r>
+      <w:r>
+        <w:rPr>
+          <w:rFonts w:ascii="Times New Roman" w:hAnsi="Times New Roman" w:cs="Times New Roman"/>
+          <w:sz w:val="24"/>
+          <w:szCs w:val="24"/>
+        </w:rPr>
+        <w:lastRenderedPageBreak/>
+        <w:t xml:space="preserve">generated using both the established </w:t>
       </w:r>
       <w:r>
         <w:rPr>
@@ -4726,25 +4828,16 @@
         </w:rPr>
         <w:t xml:space="preserve">9 taxonomy. </w:t>
       </w:r>
-      <w:commentRangeStart w:id="3"/>
-      <w:commentRangeStart w:id="4"/>
       <w:commentRangeStart w:id="5"/>
-      <w:r>
-        <w:rPr>
-          <w:rFonts w:ascii="Times New Roman" w:hAnsi="Times New Roman" w:cs="Times New Roman"/>
-          <w:sz w:val="24"/>
-          <w:szCs w:val="24"/>
-        </w:rPr>
-        <w:t xml:space="preserve">Notably, we modified one category from Koh et al.’s original classification, expanding the 1 bp C deletion </w:t>
-      </w:r>
-      <w:r>
-        <w:rPr>
-          <w:rFonts w:ascii="Times New Roman" w:hAnsi="Times New Roman" w:cs="Times New Roman"/>
-          <w:sz w:val="24"/>
-          <w:szCs w:val="24"/>
-        </w:rPr>
-        <w:lastRenderedPageBreak/>
-        <w:t xml:space="preserve">from </w:t>
+      <w:commentRangeStart w:id="6"/>
+      <w:commentRangeStart w:id="7"/>
+      <w:r>
+        <w:rPr>
+          <w:rFonts w:ascii="Times New Roman" w:hAnsi="Times New Roman" w:cs="Times New Roman"/>
+          <w:sz w:val="24"/>
+          <w:szCs w:val="24"/>
+        </w:rPr>
+        <w:t xml:space="preserve">Notably, we modified one category from Koh et al.’s original classification, expanding the 1 bp C deletion from </w:t>
       </w:r>
       <w:proofErr w:type="gramStart"/>
       <w:r>
@@ -4872,26 +4965,26 @@
         </w:rPr>
         <w:t xml:space="preserve"> </w:t>
       </w:r>
-      <w:commentRangeEnd w:id="3"/>
+      <w:commentRangeEnd w:id="5"/>
       <w:r>
         <w:rPr>
           <w:rStyle w:val="CommentReference"/>
         </w:rPr>
-        <w:commentReference w:id="3"/>
-      </w:r>
-      <w:commentRangeEnd w:id="4"/>
+        <w:commentReference w:id="5"/>
+      </w:r>
+      <w:commentRangeEnd w:id="6"/>
       <w:r>
         <w:rPr>
           <w:rStyle w:val="CommentReference"/>
         </w:rPr>
-        <w:commentReference w:id="4"/>
-      </w:r>
-      <w:commentRangeEnd w:id="5"/>
+        <w:commentReference w:id="6"/>
+      </w:r>
+      <w:commentRangeEnd w:id="7"/>
       <w:r>
         <w:rPr>
           <w:rStyle w:val="CommentReference"/>
         </w:rPr>
-        <w:commentReference w:id="5"/>
+        <w:commentReference w:id="7"/>
       </w:r>
       <w:r>
         <w:rPr>
@@ -4921,7 +5014,23 @@
           <w:sz w:val="24"/>
           <w:szCs w:val="24"/>
         </w:rPr>
-        <w:t>Extraction of ID signatures was performed in three ways: (a) across all tumors combined, (b) across tumors with high tumor mutation burdens (TMB; see Methods for details), and (c) separately within each tumor type to detect tumor-specific rare signatures.</w:t>
+        <w:t>Extraction of ID signatures was performed in three ways</w:t>
+      </w:r>
+      <w:r>
+        <w:rPr>
+          <w:rFonts w:ascii="Times New Roman" w:hAnsi="Times New Roman" w:cs="Times New Roman"/>
+          <w:sz w:val="24"/>
+          <w:szCs w:val="24"/>
+        </w:rPr>
+        <w:t xml:space="preserve"> for each of the classification systems</w:t>
+      </w:r>
+      <w:r>
+        <w:rPr>
+          <w:rFonts w:ascii="Times New Roman" w:hAnsi="Times New Roman" w:cs="Times New Roman"/>
+          <w:sz w:val="24"/>
+          <w:szCs w:val="24"/>
+        </w:rPr>
+        <w:t>: (a) across all tumors combined, (b) across tumors with high tumor mutation burdens (TMB; see Methods for details), and (c) separately within each tumor type to detect tumor-specific rare signatures.</w:t>
       </w:r>
     </w:p>
     <w:p>
@@ -4945,23 +5054,21 @@
         </w:rPr>
         <w:t xml:space="preserve">Highly similar signatures from all extractions were consolidated, and those </w:t>
       </w:r>
-      <w:proofErr w:type="spellStart"/>
-      <w:r>
-        <w:rPr>
-          <w:rFonts w:ascii="Times New Roman" w:hAnsi="Times New Roman" w:cs="Times New Roman"/>
-          <w:sz w:val="24"/>
-          <w:szCs w:val="24"/>
-        </w:rPr>
-        <w:t>reconstructible</w:t>
-      </w:r>
-      <w:proofErr w:type="spellEnd"/>
-      <w:r>
-        <w:rPr>
-          <w:rFonts w:ascii="Times New Roman" w:hAnsi="Times New Roman" w:cs="Times New Roman"/>
-          <w:sz w:val="24"/>
-          <w:szCs w:val="24"/>
-        </w:rPr>
-        <w:t xml:space="preserve"> by other signatures were removed</w:t>
+      <w:r>
+        <w:rPr>
+          <w:rFonts w:ascii="Times New Roman" w:hAnsi="Times New Roman" w:cs="Times New Roman"/>
+          <w:sz w:val="24"/>
+          <w:szCs w:val="24"/>
+        </w:rPr>
+        <w:t>re</w:t>
+      </w:r>
+      <w:r>
+        <w:rPr>
+          <w:rFonts w:ascii="Times New Roman" w:hAnsi="Times New Roman" w:cs="Times New Roman"/>
+          <w:sz w:val="24"/>
+          <w:szCs w:val="24"/>
+        </w:rPr>
+        <w:t>constructible by other signatures were removed</w:t>
       </w:r>
       <w:r>
         <w:rPr>
@@ -5041,25 +5148,7 @@
           <w:sz w:val="24"/>
           <w:szCs w:val="24"/>
         </w:rPr>
-        <w:t xml:space="preserve">," where x corresponds to the COSMIC ID; see Figure 2B and Figure S1), (b) signatures </w:t>
-      </w:r>
-      <w:proofErr w:type="spellStart"/>
-      <w:r>
-        <w:rPr>
-          <w:rFonts w:ascii="Times New Roman" w:hAnsi="Times New Roman" w:cs="Times New Roman"/>
-          <w:sz w:val="24"/>
-          <w:szCs w:val="24"/>
-        </w:rPr>
-        <w:t>reconstructible</w:t>
-      </w:r>
-      <w:proofErr w:type="spellEnd"/>
-      <w:r>
-        <w:rPr>
-          <w:rFonts w:ascii="Times New Roman" w:hAnsi="Times New Roman" w:cs="Times New Roman"/>
-          <w:sz w:val="24"/>
-          <w:szCs w:val="24"/>
-        </w:rPr>
-        <w:t xml:space="preserve"> as combinations of multiple COSMIC signatures (</w:t>
+        <w:t>," where x corresponds to the COSMIC ID; see Figure 2B and Figure S1), (b) signatures reconstructible as combinations of multiple COSMIC signatures (</w:t>
       </w:r>
       <w:r>
         <w:rPr>
@@ -5357,6 +5446,7 @@
           <w:sz w:val="24"/>
           <w:szCs w:val="24"/>
         </w:rPr>
+        <w:lastRenderedPageBreak/>
         <w:t xml:space="preserve">Our analysis primarily focuses on groups (a) and (c). Overall, we identified 33 distinct </w:t>
       </w:r>
       <w:r>
@@ -5397,23 +5487,39 @@
           <w:sz w:val="24"/>
           <w:szCs w:val="24"/>
         </w:rPr>
-        <w:t xml:space="preserve">Figure 2 </w:t>
-      </w:r>
-      <w:r>
-        <w:rPr>
-          <w:rFonts w:ascii="Times New Roman" w:hAnsi="Times New Roman" w:cs="Times New Roman" w:hint="eastAsia"/>
-          <w:sz w:val="24"/>
-          <w:szCs w:val="24"/>
-        </w:rPr>
-        <w:t>&amp;</w:t>
-      </w:r>
-      <w:r>
-        <w:rPr>
-          <w:rFonts w:ascii="Times New Roman" w:hAnsi="Times New Roman" w:cs="Times New Roman" w:hint="eastAsia"/>
-          <w:sz w:val="24"/>
-          <w:szCs w:val="24"/>
-        </w:rPr>
-        <w:t xml:space="preserve"> Figure 3</w:t>
+        <w:t>Figure</w:t>
+      </w:r>
+      <w:r>
+        <w:rPr>
+          <w:rFonts w:ascii="Times New Roman" w:hAnsi="Times New Roman" w:cs="Times New Roman"/>
+          <w:sz w:val="24"/>
+          <w:szCs w:val="24"/>
+        </w:rPr>
+        <w:t>s</w:t>
+      </w:r>
+      <w:r>
+        <w:rPr>
+          <w:rFonts w:ascii="Times New Roman" w:hAnsi="Times New Roman" w:cs="Times New Roman" w:hint="eastAsia"/>
+          <w:sz w:val="24"/>
+          <w:szCs w:val="24"/>
+        </w:rPr>
+        <w:t xml:space="preserve"> 2</w:t>
+      </w:r>
+      <w:r>
+        <w:rPr>
+          <w:rFonts w:ascii="Times New Roman" w:hAnsi="Times New Roman" w:cs="Times New Roman"/>
+          <w:sz w:val="24"/>
+          <w:szCs w:val="24"/>
+        </w:rPr>
+        <w:t xml:space="preserve">, </w:t>
+      </w:r>
+      <w:r>
+        <w:rPr>
+          <w:rFonts w:ascii="Times New Roman" w:hAnsi="Times New Roman" w:cs="Times New Roman" w:hint="eastAsia"/>
+          <w:sz w:val="24"/>
+          <w:szCs w:val="24"/>
+        </w:rPr>
+        <w:t>3</w:t>
       </w:r>
       <w:r>
         <w:rPr>
@@ -5444,7 +5550,6 @@
           <w:sz w:val="24"/>
           <w:szCs w:val="24"/>
         </w:rPr>
-        <w:lastRenderedPageBreak/>
         <w:t>Previously report</w:t>
       </w:r>
       <w:r>
@@ -5465,7 +5570,27 @@
           <w:sz w:val="24"/>
           <w:szCs w:val="24"/>
         </w:rPr>
-        <w:t xml:space="preserve"> signatures</w:t>
+        <w:t xml:space="preserve"> </w:t>
+      </w:r>
+      <w:r>
+        <w:rPr>
+          <w:rFonts w:ascii="Times New Roman" w:hAnsi="Times New Roman" w:cs="Times New Roman"/>
+          <w:b/>
+          <w:bCs/>
+          <w:sz w:val="24"/>
+          <w:szCs w:val="24"/>
+        </w:rPr>
+        <w:t xml:space="preserve">COSMIC Indel83 </w:t>
+      </w:r>
+      <w:r>
+        <w:rPr>
+          <w:rFonts w:ascii="Times New Roman" w:hAnsi="Times New Roman" w:cs="Times New Roman"/>
+          <w:b/>
+          <w:bCs/>
+          <w:sz w:val="24"/>
+          <w:szCs w:val="24"/>
+        </w:rPr>
+        <w:t>signatures</w:t>
       </w:r>
     </w:p>
     <w:p>
@@ -5851,7 +5976,16 @@
           <w:sz w:val="24"/>
           <w:szCs w:val="24"/>
         </w:rPr>
-        <w:t xml:space="preserve"> tracts of 1–4 bp would likely also operate on longer </w:t>
+        <w:t xml:space="preserve"> tracts of 1–4 </w:t>
+      </w:r>
+      <w:r>
+        <w:rPr>
+          <w:rFonts w:ascii="Times New Roman" w:hAnsi="Times New Roman" w:cs="Times New Roman"/>
+          <w:sz w:val="24"/>
+          <w:szCs w:val="24"/>
+        </w:rPr>
+        <w:lastRenderedPageBreak/>
+        <w:t xml:space="preserve">bp would likely also operate on longer </w:t>
       </w:r>
       <w:proofErr w:type="spellStart"/>
       <w:r>
@@ -5911,16 +6045,7 @@
           <w:sz w:val="24"/>
           <w:szCs w:val="24"/>
         </w:rPr>
-        <w:t xml:space="preserve">we </w:t>
-      </w:r>
-      <w:r>
-        <w:rPr>
-          <w:rFonts w:ascii="Times New Roman" w:hAnsi="Times New Roman" w:cs="Times New Roman" w:hint="eastAsia"/>
-          <w:sz w:val="24"/>
-          <w:szCs w:val="24"/>
-        </w:rPr>
-        <w:lastRenderedPageBreak/>
-        <w:t>identified InsDel9 (</w:t>
+        <w:t>we identified InsDel9 (</w:t>
       </w:r>
       <w:r>
         <w:rPr>
@@ -6586,7 +6711,16 @@
           <w:sz w:val="24"/>
           <w:szCs w:val="24"/>
         </w:rPr>
-        <w:t xml:space="preserve"> Boot et al. identified and validated an association between the TOP2A (Topoisomerase 2A) p.K743N mutation and ID17 (also known as ID_TOP2A) using a yeast model. Our analysis revealed that our C_ID</w:t>
+        <w:t xml:space="preserve"> Boot et al. identified and validated an association between the TOP2A (Topoisomerase 2A) p.K743N mutation and ID17 (also known as ID_TOP2A) using a yeast model. Our analysis revealed that </w:t>
+      </w:r>
+      <w:r>
+        <w:rPr>
+          <w:rFonts w:ascii="Times New Roman" w:hAnsi="Times New Roman" w:cs="Times New Roman"/>
+          <w:sz w:val="24"/>
+          <w:szCs w:val="24"/>
+        </w:rPr>
+        <w:lastRenderedPageBreak/>
+        <w:t>our C_ID</w:t>
       </w:r>
       <w:r>
         <w:rPr>
@@ -6665,7 +6799,6 @@
           <w:sz w:val="24"/>
           <w:szCs w:val="24"/>
         </w:rPr>
-        <w:lastRenderedPageBreak/>
         <w:t>Signature activity</w:t>
       </w:r>
     </w:p>
@@ -6805,7 +6938,7 @@
         </w:rPr>
         <w:t xml:space="preserve">. </w:t>
       </w:r>
-      <w:commentRangeStart w:id="6"/>
+      <w:commentRangeStart w:id="8"/>
       <w:r>
         <w:rPr>
           <w:rFonts w:ascii="Times New Roman" w:hAnsi="Times New Roman" w:cs="Times New Roman"/>
@@ -6932,12 +7065,12 @@
         </w:rPr>
         <w:t>spectra</w:t>
       </w:r>
-      <w:commentRangeEnd w:id="6"/>
+      <w:commentRangeEnd w:id="8"/>
       <w:r>
         <w:rPr>
           <w:rStyle w:val="CommentReference"/>
         </w:rPr>
-        <w:commentReference w:id="6"/>
+        <w:commentReference w:id="8"/>
       </w:r>
       <w:r>
         <w:rPr>
@@ -7263,7 +7396,7 @@
           <w:sz w:val="24"/>
           <w:szCs w:val="24"/>
         </w:rPr>
-        <w:t xml:space="preserve">9 signatures (e.g., C_ID1 was captured by InsDel1a, InsDel1b, InsDel1c, and InsDel1d), these split signatures often displayed cancer type-specific activity. For example, while C_ID1 and C_ID2 were detected across nearly all cancer types, InsDel1a was most prevalent in colon, </w:t>
+        <w:t xml:space="preserve">9 signatures (e.g., C_ID1 was captured by InsDel1a, InsDel1b, InsDel1c, and InsDel1d), </w:t>
       </w:r>
       <w:r>
         <w:rPr>
@@ -7272,7 +7405,7 @@
           <w:szCs w:val="24"/>
         </w:rPr>
         <w:lastRenderedPageBreak/>
-        <w:t>prostate, and uterine cancers, whereas InsDel1c was enriched in biliary, CNS, lymphoid, and pancreatic cancers. Similarly, InsDel2a was most active in colon, esophagus, lymphoid, stomach, and uterine cancers, while InsDel2b was more enriched in myeloid malignancies</w:t>
+        <w:t>these split signatures often displayed cancer type-specific activity. For example, while C_ID1 and C_ID2 were detected across nearly all cancer types, InsDel1a was most prevalent in colon, prostate, and uterine cancers, whereas InsDel1c was enriched in biliary, CNS, lymphoid, and pancreatic cancers. Similarly, InsDel2a was most active in colon, esophagus, lymphoid, stomach, and uterine cancers, while InsDel2b was more enriched in myeloid malignancies</w:t>
       </w:r>
       <w:r>
         <w:rPr>
@@ -7517,7 +7650,7 @@
           <w:sz w:val="24"/>
           <w:szCs w:val="24"/>
         </w:rPr>
-        <w:t xml:space="preserve">The four Indel89 signatures derived from C_ID1—InsDel1a to InsDel1d—exhibited distinct correlation patterns, illustrating the refined resolution provided by indel signature analysis. Notably, only InsDel1a closely mirrored the correlation profile of C_ID1, indicating </w:t>
+        <w:t xml:space="preserve">The four Indel89 signatures derived from C_ID1—InsDel1a to InsDel1d—exhibited </w:t>
       </w:r>
       <w:r>
         <w:rPr>
@@ -7526,7 +7659,7 @@
           <w:szCs w:val="24"/>
         </w:rPr>
         <w:lastRenderedPageBreak/>
-        <w:t xml:space="preserve">that it most accurately recapitulates the original signature. In contrast, InsDel1b frequently co-occurred with gastrointestinal-associated signatures such as SBS88, SBS17, and SBS93 within the “GI-ROS” </w:t>
+        <w:t xml:space="preserve">distinct correlation patterns, illustrating the refined resolution provided by indel signature analysis. Notably, only InsDel1a closely mirrored the correlation profile of C_ID1, indicating that it most accurately recapitulates the original signature. In contrast, InsDel1b frequently co-occurred with gastrointestinal-associated signatures such as SBS88, SBS17, and SBS93 within the “GI-ROS” </w:t>
       </w:r>
       <w:r>
         <w:rPr>
@@ -7982,7 +8115,16 @@
           <w:sz w:val="24"/>
           <w:szCs w:val="24"/>
         </w:rPr>
-        <w:t xml:space="preserve">). Signatures attributed to </w:t>
+        <w:t xml:space="preserve">). </w:t>
+      </w:r>
+      <w:r>
+        <w:rPr>
+          <w:rFonts w:ascii="Times New Roman" w:hAnsi="Times New Roman" w:cs="Times New Roman"/>
+          <w:sz w:val="24"/>
+          <w:szCs w:val="24"/>
+        </w:rPr>
+        <w:lastRenderedPageBreak/>
+        <w:t xml:space="preserve">Signatures attributed to </w:t>
       </w:r>
       <w:r>
         <w:rPr>
@@ -8054,7 +8196,6 @@
           <w:sz w:val="24"/>
           <w:szCs w:val="24"/>
         </w:rPr>
-        <w:lastRenderedPageBreak/>
         <w:t xml:space="preserve">showed </w:t>
       </w:r>
       <w:r>
@@ -9047,6 +9188,7 @@
           <w:sz w:val="24"/>
           <w:szCs w:val="24"/>
         </w:rPr>
+        <w:lastRenderedPageBreak/>
         <w:t>signatures</w:t>
       </w:r>
       <w:r>
@@ -9073,7 +9215,6 @@
           <w:sz w:val="24"/>
           <w:szCs w:val="24"/>
         </w:rPr>
-        <w:lastRenderedPageBreak/>
         <w:t>The effect of DNA replication timing</w:t>
       </w:r>
       <w:r>
@@ -9473,7 +9614,17 @@
           <w:sz w:val="24"/>
           <w:szCs w:val="24"/>
         </w:rPr>
-        <w:t xml:space="preserve"> signatures</w:t>
+        <w:t xml:space="preserve"> </w:t>
+      </w:r>
+      <w:r>
+        <w:rPr>
+          <w:rFonts w:ascii="Times New Roman" w:hAnsi="Times New Roman" w:cs="Times New Roman"/>
+          <w:b/>
+          <w:bCs/>
+          <w:sz w:val="24"/>
+          <w:szCs w:val="24"/>
+        </w:rPr>
+        <w:t>signatures in both Indel83 and Indel89 classifications</w:t>
       </w:r>
     </w:p>
     <w:p>
@@ -9600,7 +9751,16 @@
           <w:sz w:val="24"/>
           <w:szCs w:val="24"/>
         </w:rPr>
-        <w:t xml:space="preserve">, several samples displaying MSI characteristics—such as high SBS and indel mutations alongside MSI-associated SBS signatures—were classified as MSS. To resolve this discrepancy, we updated the MSI status using </w:t>
+        <w:t xml:space="preserve">, several samples displaying MSI characteristics—such as high SBS and indel mutations alongside MSI-associated SBS signatures—were classified as MSS. To resolve this discrepancy, </w:t>
+      </w:r>
+      <w:r>
+        <w:rPr>
+          <w:rFonts w:ascii="Times New Roman" w:hAnsi="Times New Roman" w:cs="Times New Roman"/>
+          <w:sz w:val="24"/>
+          <w:szCs w:val="24"/>
+        </w:rPr>
+        <w:lastRenderedPageBreak/>
+        <w:t xml:space="preserve">we updated the MSI status using </w:t>
       </w:r>
       <w:proofErr w:type="spellStart"/>
       <w:r>
@@ -9747,7 +9907,6 @@
           <w:sz w:val="24"/>
           <w:szCs w:val="24"/>
         </w:rPr>
-        <w:lastRenderedPageBreak/>
         <w:t>189</w:t>
       </w:r>
       <w:r>
@@ -9894,7 +10053,31 @@
           <w:sz w:val="24"/>
           <w:szCs w:val="24"/>
         </w:rPr>
-        <w:t>), H_ID33 and H_ID37 (InsDel33</w:t>
+        <w:t xml:space="preserve">), </w:t>
+      </w:r>
+      <w:commentRangeStart w:id="9"/>
+      <w:r>
+        <w:rPr>
+          <w:rFonts w:ascii="Times New Roman" w:hAnsi="Times New Roman" w:cs="Times New Roman"/>
+          <w:sz w:val="24"/>
+          <w:szCs w:val="24"/>
+        </w:rPr>
+        <w:t xml:space="preserve">H_ID33 </w:t>
+      </w:r>
+      <w:commentRangeEnd w:id="9"/>
+      <w:r>
+        <w:rPr>
+          <w:rStyle w:val="CommentReference"/>
+        </w:rPr>
+        <w:commentReference w:id="9"/>
+      </w:r>
+      <w:r>
+        <w:rPr>
+          <w:rFonts w:ascii="Times New Roman" w:hAnsi="Times New Roman" w:cs="Times New Roman"/>
+          <w:sz w:val="24"/>
+          <w:szCs w:val="24"/>
+        </w:rPr>
+        <w:t>and H_ID37 (InsDel33</w:t>
       </w:r>
       <w:r>
         <w:rPr>
@@ -10122,7 +10305,16 @@
           <w:sz w:val="24"/>
           <w:szCs w:val="24"/>
         </w:rPr>
-        <w:t>. Although H_ID33 and H_ID37 both describe similar patterns, H_ID37 is found exclusively in tumors with high C_ID2 activity, whereas H_ID33 more commonly co-occurs with C_ID2 (Figure S</w:t>
+        <w:t>. Although H_ID33 and H_ID37 both describe similar patterns, H_ID37 is found exclusively in tumors with high C_ID2 activity, whereas H_ID33 more commonly co-</w:t>
+      </w:r>
+      <w:r>
+        <w:rPr>
+          <w:rFonts w:ascii="Times New Roman" w:hAnsi="Times New Roman" w:cs="Times New Roman"/>
+          <w:sz w:val="24"/>
+          <w:szCs w:val="24"/>
+        </w:rPr>
+        <w:lastRenderedPageBreak/>
+        <w:t>occurs with C_ID2 (Figure S</w:t>
       </w:r>
       <w:r>
         <w:rPr>
@@ -10216,16 +10408,7 @@
           <w:sz w:val="24"/>
           <w:szCs w:val="24"/>
         </w:rPr>
-        <w:t xml:space="preserve">(5,9)’. Further examination showed that tumors with high </w:t>
-      </w:r>
-      <w:r>
-        <w:rPr>
-          <w:rFonts w:ascii="Times New Roman" w:hAnsi="Times New Roman" w:cs="Times New Roman"/>
-          <w:sz w:val="24"/>
-          <w:szCs w:val="24"/>
-        </w:rPr>
-        <w:lastRenderedPageBreak/>
-        <w:t xml:space="preserve">H_ID33 activity predominantly exhibit TT deletions from long repeats, H_ID37 tumors show TTT and TTTT deletions, whereas C_ID7 tumors are characterized by more dinucleotide deletions and longer </w:t>
+        <w:t xml:space="preserve">(5,9)’. Further examination showed that tumors with high H_ID33 activity predominantly exhibit TT deletions from long repeats, H_ID37 tumors show TTT and TTTT deletions, whereas C_ID7 tumors are characterized by more dinucleotide deletions and longer </w:t>
       </w:r>
       <w:proofErr w:type="spellStart"/>
       <w:r>
@@ -10507,6 +10690,7 @@
           <w:sz w:val="24"/>
           <w:szCs w:val="24"/>
         </w:rPr>
+        <w:lastRenderedPageBreak/>
         <w:t xml:space="preserve">We identified a novel pair of mutational signatures, H_ID29 and InsDel29, both characterized by 1–3 bp deletions from two repeats or microhomology, with strong support from both PCAWG and HMF samples (Figure </w:t>
       </w:r>
       <w:r>
@@ -10547,16 +10731,7 @@
           <w:sz w:val="24"/>
           <w:szCs w:val="24"/>
         </w:rPr>
-        <w:t xml:space="preserve">). Notably, two PCAWG samples exhibited high H_ID29 activity: a skin melanoma genome (SP103894) with 3,772 H_ID29 mutations, and a </w:t>
-      </w:r>
-      <w:r>
-        <w:rPr>
-          <w:rFonts w:ascii="Times New Roman" w:hAnsi="Times New Roman" w:cs="Times New Roman"/>
-          <w:sz w:val="24"/>
-          <w:szCs w:val="24"/>
-        </w:rPr>
-        <w:lastRenderedPageBreak/>
-        <w:t>breast cancer genome (SP5559) with 949 H_ID29 mutations</w:t>
+        <w:t>). Notably, two PCAWG samples exhibited high H_ID29 activity: a skin melanoma genome (SP103894) with 3,772 H_ID29 mutations, and a breast cancer genome (SP5559) with 949 H_ID29 mutations</w:t>
       </w:r>
       <w:r>
         <w:rPr>
@@ -10606,7 +10781,7 @@
         </w:rPr>
         <w:t xml:space="preserve">. The inclusion of additional samples enabled the detection of these rare signatures within the PCAWG dataset. </w:t>
       </w:r>
-      <w:commentRangeStart w:id="7"/>
+      <w:commentRangeStart w:id="10"/>
       <w:r>
         <w:rPr>
           <w:rFonts w:ascii="Times New Roman" w:hAnsi="Times New Roman" w:cs="Times New Roman"/>
@@ -10654,12 +10829,12 @@
         </w:rPr>
         <w:fldChar w:fldCharType="end"/>
       </w:r>
-      <w:commentRangeEnd w:id="7"/>
+      <w:commentRangeEnd w:id="10"/>
       <w:r>
         <w:rPr>
           <w:rStyle w:val="CommentReference"/>
         </w:rPr>
-        <w:commentReference w:id="7"/>
+        <w:commentReference w:id="10"/>
       </w:r>
       <w:r>
         <w:rPr>
@@ -11061,7 +11236,16 @@
           <w:sz w:val="24"/>
           <w:szCs w:val="24"/>
         </w:rPr>
-        <w:t xml:space="preserve">). The primary peak predominantly represents the deletion of CT from 5’-CTCT-3’ (or AG from 5’-AGAG-3’), as indicated by the extended sequence analysis of RNASEH2B-KO cell lines and </w:t>
+        <w:t xml:space="preserve">). The primary peak </w:t>
+      </w:r>
+      <w:r>
+        <w:rPr>
+          <w:rFonts w:ascii="Times New Roman" w:hAnsi="Times New Roman" w:cs="Times New Roman"/>
+          <w:sz w:val="24"/>
+          <w:szCs w:val="24"/>
+        </w:rPr>
+        <w:lastRenderedPageBreak/>
+        <w:t xml:space="preserve">predominantly represents the deletion of CT from 5’-CTCT-3’ (or AG from 5’-AGAG-3’), as indicated by the extended sequence analysis of RNASEH2B-KO cell lines and </w:t>
       </w:r>
       <w:r>
         <w:rPr>
@@ -11175,7 +11359,6 @@
           <w:sz w:val="24"/>
           <w:szCs w:val="24"/>
         </w:rPr>
-        <w:lastRenderedPageBreak/>
         <w:t xml:space="preserve">sequences at deletion sites for </w:t>
       </w:r>
       <w:r>
@@ -11784,7 +11967,16 @@
           <w:sz w:val="24"/>
           <w:szCs w:val="24"/>
         </w:rPr>
-        <w:t>, which is also observed in RNase H2 null in vitro models</w:t>
+        <w:t xml:space="preserve">, which is also observed in RNase H2 null </w:t>
+      </w:r>
+      <w:r>
+        <w:rPr>
+          <w:rFonts w:ascii="Times New Roman" w:hAnsi="Times New Roman" w:cs="Times New Roman" w:hint="eastAsia"/>
+          <w:sz w:val="24"/>
+          <w:szCs w:val="24"/>
+        </w:rPr>
+        <w:lastRenderedPageBreak/>
+        <w:t>in vitro models</w:t>
       </w:r>
       <w:r>
         <w:rPr>
@@ -11856,16 +12048,7 @@
           <w:sz w:val="24"/>
           <w:szCs w:val="24"/>
         </w:rPr>
-        <w:t xml:space="preserve"> provides a more accurate representation of the genomic footprints associated with TOP1-TAM (transcription-associated mutagenesis) during the cleavage of embedded ribonucleotides in the absence of </w:t>
-      </w:r>
-      <w:r>
-        <w:rPr>
-          <w:rFonts w:ascii="Times New Roman" w:hAnsi="Times New Roman" w:cs="Times New Roman"/>
-          <w:sz w:val="24"/>
-          <w:szCs w:val="24"/>
-        </w:rPr>
-        <w:lastRenderedPageBreak/>
-        <w:t>RNASEH2A and/or RNASEH2B (S. N. Huang, Ghosh, and Pommier 2015; Sparks and Burgers 2015; Chon et al. 2009).</w:t>
+        <w:t xml:space="preserve"> provides a more accurate representation of the genomic footprints associated with TOP1-TAM (transcription-associated mutagenesis) during the cleavage of embedded ribonucleotides in the absence of RNASEH2A and/or RNASEH2B (S. N. Huang, Ghosh, and Pommier 2015; Sparks and Burgers 2015; Chon et al. 2009).</w:t>
       </w:r>
     </w:p>
     <w:p>
@@ -12067,7 +12250,16 @@
           <w:sz w:val="24"/>
           <w:szCs w:val="24"/>
         </w:rPr>
-        <w:t>:5+:1), largely attributable to signatures associated with DNA replication slippage, defective mismatch repair (MMR), TOP1-TAM, and non-homologous end joining (NHEJ) DNA repair</w:t>
+        <w:t xml:space="preserve">:5+:1), largely attributable to </w:t>
+      </w:r>
+      <w:r>
+        <w:rPr>
+          <w:rFonts w:ascii="Times New Roman" w:hAnsi="Times New Roman" w:cs="Times New Roman"/>
+          <w:sz w:val="24"/>
+          <w:szCs w:val="24"/>
+        </w:rPr>
+        <w:lastRenderedPageBreak/>
+        <w:t>signatures associated with DNA replication slippage, defective mismatch repair (MMR), TOP1-TAM, and non-homologous end joining (NHEJ) DNA repair</w:t>
       </w:r>
       <w:r>
         <w:rPr>
@@ -12199,16 +12391,7 @@
           <w:sz w:val="24"/>
           <w:szCs w:val="24"/>
         </w:rPr>
-        <w:t xml:space="preserve">lung </w:t>
-      </w:r>
-      <w:r>
-        <w:rPr>
-          <w:rFonts w:ascii="Times New Roman" w:hAnsi="Times New Roman" w:cs="Times New Roman"/>
-          <w:sz w:val="24"/>
-          <w:szCs w:val="24"/>
-        </w:rPr>
-        <w:lastRenderedPageBreak/>
-        <w:t xml:space="preserve">cancers, NHEJ DNA repair was the primary driver of TP53 deletions </w:t>
+        <w:t xml:space="preserve">lung cancers, NHEJ DNA repair was the primary driver of TP53 deletions </w:t>
       </w:r>
       <w:r>
         <w:rPr>
@@ -12446,7 +12629,16 @@
           <w:sz w:val="24"/>
           <w:szCs w:val="24"/>
         </w:rPr>
-        <w:t>Conversely, female enrichment was identified for the skin-associated signature H_ID24 (OR = 3.83, q = 0.101) and lymphoid C_ID4 (OR = 2.49, q = 0.174). No other signature–cancer type combinations met the threshold of q &lt; 0.2. These findings suggest that certain mutational processes—and the underlying biological mechanisms driving them—may be influenced by gender, contributing to observed differences in cancer etiology and progression.</w:t>
+        <w:t xml:space="preserve">Conversely, female enrichment was identified for the skin-associated signature H_ID24 (OR = 3.83, q = 0.101) and lymphoid C_ID4 (OR = 2.49, q = 0.174). No other signature–cancer type combinations met the threshold of q &lt; 0.2. These findings suggest that certain mutational </w:t>
+      </w:r>
+      <w:r>
+        <w:rPr>
+          <w:rFonts w:ascii="Times New Roman" w:hAnsi="Times New Roman" w:cs="Times New Roman"/>
+          <w:sz w:val="24"/>
+          <w:szCs w:val="24"/>
+        </w:rPr>
+        <w:lastRenderedPageBreak/>
+        <w:t>processes—and the underlying biological mechanisms driving them—may be influenced by gender, contributing to observed differences in cancer etiology and progression.</w:t>
       </w:r>
     </w:p>
     <w:p>
@@ -12486,7 +12678,6 @@
           <w:sz w:val="24"/>
           <w:szCs w:val="24"/>
         </w:rPr>
-        <w:lastRenderedPageBreak/>
         <w:t>Leveraging a novel nonparametric Bayesian framework, we conducted mutational signature analysis on over 7,000 whole-genome tumor samples spanning 25 cancer types from the PCAWG and HMF cohorts. As the first study to apply both the Indel83 and Indel89 taxonomies to such a large dataset, we established a comprehensive catalog of 33 Indel83 and 41 Indel89 signatures, alongside a unified mapping system to facilitate cross-referencing of signatures between the two classifications. Notably, we discovered two novel indel signatures (H_ID29 and InsDel29) associated with TOP1-</w:t>
       </w:r>
       <w:proofErr w:type="gramStart"/>
@@ -12557,7 +12748,16 @@
           <w:sz w:val="24"/>
           <w:szCs w:val="24"/>
         </w:rPr>
-        <w:t>However, challenges remain in connecting the nomenclature of Indel89 signatures to the established COSMIC Indel83 signature system; for instance, COSMIC ID5 is recognized as a clock-like signature, whereas Koh et al.'s InD5 likely reflects a sequencing artifact. By analyzing a larger and more diverse cancer genome cohort, we not only expanded the existing signature database but also systematically linked and unified the naming conventions of Indel83 and Indel89 signatures. This unified framework will support more consistent interpretation and application of indel mutational signatures</w:t>
+        <w:t xml:space="preserve">However, challenges remain in connecting the nomenclature of Indel89 signatures to the established COSMIC Indel83 signature system; for instance, COSMIC ID5 is recognized as a clock-like signature, whereas Koh et al.'s InD5 likely reflects a sequencing artifact. By analyzing a larger and more diverse cancer genome cohort, we not only expanded the existing signature database but also systematically linked and unified the naming conventions of Indel83 </w:t>
+      </w:r>
+      <w:r>
+        <w:rPr>
+          <w:rFonts w:ascii="Times New Roman" w:hAnsi="Times New Roman" w:cs="Times New Roman"/>
+          <w:sz w:val="24"/>
+          <w:szCs w:val="24"/>
+        </w:rPr>
+        <w:lastRenderedPageBreak/>
+        <w:t>and Indel89 signatures. This unified framework will support more consistent interpretation and application of indel mutational signatures</w:t>
       </w:r>
       <w:r>
         <w:rPr>
@@ -12593,16 +12793,15 @@
           <w:szCs w:val="24"/>
         </w:rPr>
       </w:pPr>
-      <w:commentRangeStart w:id="8"/>
-      <w:commentRangeStart w:id="9"/>
-      <w:commentRangeStart w:id="10"/>
-      <w:r>
-        <w:rPr>
-          <w:rFonts w:ascii="Times New Roman" w:hAnsi="Times New Roman" w:cs="Times New Roman"/>
-          <w:sz w:val="24"/>
-          <w:szCs w:val="24"/>
-        </w:rPr>
-        <w:lastRenderedPageBreak/>
+      <w:commentRangeStart w:id="11"/>
+      <w:commentRangeStart w:id="12"/>
+      <w:commentRangeStart w:id="13"/>
+      <w:r>
+        <w:rPr>
+          <w:rFonts w:ascii="Times New Roman" w:hAnsi="Times New Roman" w:cs="Times New Roman"/>
+          <w:sz w:val="24"/>
+          <w:szCs w:val="24"/>
+        </w:rPr>
         <w:t>We also conducted signature extraction using SigProfilerExtractor, an NMF-based model known for its robust performance in signature analysis (Figure S</w:t>
       </w:r>
       <w:r>
@@ -12765,26 +12964,26 @@
         </w:rPr>
         <w:t xml:space="preserve"> indels. Our study underscores the effectiveness of mSigHdp for mining large datasets and demonstrates its capability to reveal novel signatures in highly sparse, low-count data.</w:t>
       </w:r>
-      <w:commentRangeEnd w:id="8"/>
+      <w:commentRangeEnd w:id="11"/>
       <w:r>
         <w:rPr>
           <w:rStyle w:val="CommentReference"/>
         </w:rPr>
-        <w:commentReference w:id="8"/>
-      </w:r>
-      <w:commentRangeEnd w:id="9"/>
+        <w:commentReference w:id="11"/>
+      </w:r>
+      <w:commentRangeEnd w:id="12"/>
       <w:r>
         <w:rPr>
           <w:rStyle w:val="CommentReference"/>
         </w:rPr>
-        <w:commentReference w:id="9"/>
-      </w:r>
-      <w:commentRangeEnd w:id="10"/>
+        <w:commentReference w:id="12"/>
+      </w:r>
+      <w:commentRangeEnd w:id="13"/>
       <w:r>
         <w:rPr>
           <w:rStyle w:val="CommentReference"/>
         </w:rPr>
-        <w:commentReference w:id="10"/>
+        <w:commentReference w:id="13"/>
       </w:r>
     </w:p>
     <w:p>
@@ -12891,6 +13090,7 @@
           <w:sz w:val="24"/>
           <w:szCs w:val="24"/>
         </w:rPr>
+        <w:lastRenderedPageBreak/>
         <w:t xml:space="preserve">We considered </w:t>
       </w:r>
       <w:r>
@@ -12995,16 +13195,7 @@
           <w:sz w:val="24"/>
           <w:szCs w:val="24"/>
         </w:rPr>
-        <w:t xml:space="preserve">used for </w:t>
-      </w:r>
-      <w:r>
-        <w:rPr>
-          <w:rFonts w:ascii="Times New Roman" w:hAnsi="Times New Roman" w:cs="Times New Roman"/>
-          <w:sz w:val="24"/>
-          <w:szCs w:val="24"/>
-        </w:rPr>
-        <w:lastRenderedPageBreak/>
-        <w:t xml:space="preserve">mutational signature extraction </w:t>
+        <w:t xml:space="preserve">used for mutational signature extraction </w:t>
       </w:r>
       <w:r>
         <w:rPr>
@@ -13950,6 +14141,7 @@
           <w:sz w:val="24"/>
           <w:szCs w:val="24"/>
         </w:rPr>
+        <w:lastRenderedPageBreak/>
         <w:t>finding solutions</w:t>
       </w:r>
       <w:r>
@@ -14186,7 +14378,6 @@
           <w:sz w:val="24"/>
           <w:szCs w:val="24"/>
         </w:rPr>
-        <w:lastRenderedPageBreak/>
         <w:t xml:space="preserve">Match </w:t>
       </w:r>
       <w:r>
@@ -14842,6 +15033,7 @@
           <w:sz w:val="24"/>
           <w:szCs w:val="24"/>
         </w:rPr>
+        <w:lastRenderedPageBreak/>
         <w:t>We followed the method in (</w:t>
       </w:r>
       <w:hyperlink r:id="rId20" w:history="1">
@@ -14878,16 +15070,7 @@
           <w:sz w:val="24"/>
           <w:szCs w:val="24"/>
         </w:rPr>
-        <w:t xml:space="preserve"> the pyrimidine base(s) of the insertion/deletion. Thus, indels with only C or T bases were annotated as + strand mutations; indels with only A or G bases were annotated as – strand </w:t>
-      </w:r>
-      <w:r>
-        <w:rPr>
-          <w:rFonts w:ascii="Times New Roman" w:hAnsi="Times New Roman" w:cs="Times New Roman"/>
-          <w:sz w:val="24"/>
-          <w:szCs w:val="24"/>
-        </w:rPr>
-        <w:lastRenderedPageBreak/>
-        <w:t>mutations. The remaining indels were not included in the analysis. Next, + strand indels in protein coding genes were further subclassified as transcribed (template) if the gene’s sense strand was on the + strand of the genome, or else un-transcribed (sense). The logic was inverted for – strand indels.</w:t>
+        <w:t xml:space="preserve"> the pyrimidine base(s) of the insertion/deletion. Thus, indels with only C or T bases were annotated as + strand mutations; indels with only A or G bases were annotated as – strand mutations. The remaining indels were not included in the analysis. Next, + strand indels in protein coding genes were further subclassified as transcribed (template) if the gene’s sense strand was on the + strand of the genome, or else un-transcribed (sense). The logic was inverted for – strand indels.</w:t>
       </w:r>
       <w:r>
         <w:rPr>
@@ -15110,16 +15293,8 @@
           <w:sz w:val="24"/>
           <w:szCs w:val="24"/>
         </w:rPr>
-        <w:t xml:space="preserve">Strand asymmetry analyses were based on the assignment of signature probabilities to each individual indel mutation. Only indels with the probability greater than or equal to 0.50 to a certain ID signature were retained. For each ID signature and for all cancer types having this mutational signature, we retrieved the number of indels on each strand/region. In strand </w:t>
-      </w:r>
-      <w:r>
-        <w:rPr>
-          <w:rFonts w:ascii="Times New Roman" w:hAnsi="Times New Roman" w:cs="Times New Roman"/>
-          <w:sz w:val="24"/>
-          <w:szCs w:val="24"/>
-        </w:rPr>
         <w:lastRenderedPageBreak/>
-        <w:t>asymmetries analyses, only cancer types with at least 1,000 somatic mutations unambiguously attributed to an individual mutational signature were included.</w:t>
+        <w:t>Strand asymmetry analyses were based on the assignment of signature probabilities to each individual indel mutation. Only indels with the probability greater than or equal to 0.50 to a certain ID signature were retained. For each ID signature and for all cancer types having this mutational signature, we retrieved the number of indels on each strand/region. In strand asymmetries analyses, only cancer types with at least 1,000 somatic mutations unambiguously attributed to an individual mutational signature were included.</w:t>
       </w:r>
     </w:p>
     <w:p>
@@ -15372,6 +15547,7 @@
           <w:sz w:val="24"/>
           <w:szCs w:val="24"/>
         </w:rPr>
+        <w:lastRenderedPageBreak/>
         <w:t>Replication timing data were obtained from</w:t>
       </w:r>
       <w:r>
@@ -15415,16 +15591,7 @@
           <w:sz w:val="24"/>
           <w:szCs w:val="24"/>
         </w:rPr>
-        <w:t xml:space="preserve">The replication time signals were sorted in a descending order and subsequently divided into deciles. Somatic indels were counted within the corresponding deciles based on their overlap with the replication domains in the examined deciles. As with other analyses, for each individual ID signature, the </w:t>
-      </w:r>
-      <w:r>
-        <w:rPr>
-          <w:rFonts w:ascii="Times New Roman" w:hAnsi="Times New Roman" w:cs="Times New Roman"/>
-          <w:sz w:val="24"/>
-          <w:szCs w:val="24"/>
-        </w:rPr>
-        <w:lastRenderedPageBreak/>
-        <w:t>reported replication timing analyses included only cancer types with at least 1,000 somatic mutations unambiguously attributed to it.</w:t>
+        <w:t>The replication time signals were sorted in a descending order and subsequently divided into deciles. Somatic indels were counted within the corresponding deciles based on their overlap with the replication domains in the examined deciles. As with other analyses, for each individual ID signature, the reported replication timing analyses included only cancer types with at least 1,000 somatic mutations unambiguously attributed to it.</w:t>
       </w:r>
     </w:p>
     <w:p>
@@ -15940,7 +16107,16 @@
           <w:sz w:val="24"/>
           <w:szCs w:val="24"/>
         </w:rPr>
-        <w:t xml:space="preserve"> were different, the relative trend for real data comparing the simulated data was the final trend for the ID signature. Otherwise, if the trends of a certain ID signature for the two </w:t>
+        <w:t xml:space="preserve"> were different, the relative trend for real data comparing the simulated data was the final trend for the ID </w:t>
+      </w:r>
+      <w:r>
+        <w:rPr>
+          <w:rFonts w:ascii="Times New Roman" w:hAnsi="Times New Roman" w:cs="Times New Roman"/>
+          <w:sz w:val="24"/>
+          <w:szCs w:val="24"/>
+        </w:rPr>
+        <w:lastRenderedPageBreak/>
+        <w:t xml:space="preserve">signature. Otherwise, if the trends of a certain ID signature for the two </w:t>
       </w:r>
       <w:proofErr w:type="gramStart"/>
       <w:r>
@@ -16014,7 +16190,6 @@
           <w:sz w:val="24"/>
           <w:szCs w:val="24"/>
         </w:rPr>
-        <w:lastRenderedPageBreak/>
         <w:t xml:space="preserve">Similarly, the final trend of an ID signature </w:t>
       </w:r>
       <w:proofErr w:type="gramStart"/>
@@ -16280,7 +16455,7 @@
         </w:rPr>
         <w:t xml:space="preserve">Exon 1 human </w:t>
       </w:r>
-      <w:bookmarkStart w:id="11" w:name="_Hlk191059301"/>
+      <w:bookmarkStart w:id="14" w:name="_Hlk191059301"/>
       <w:r>
         <w:rPr>
           <w:rFonts w:ascii="Times New Roman" w:hAnsi="Times New Roman" w:cs="Times New Roman"/>
@@ -16289,7 +16464,7 @@
         </w:rPr>
         <w:t>RNASEH2b</w:t>
       </w:r>
-      <w:bookmarkEnd w:id="11"/>
+      <w:bookmarkEnd w:id="14"/>
       <w:r>
         <w:rPr>
           <w:rFonts w:ascii="Times New Roman" w:hAnsi="Times New Roman" w:cs="Times New Roman"/>
@@ -16411,7 +16586,16 @@
           <w:sz w:val="24"/>
           <w:szCs w:val="24"/>
         </w:rPr>
-        <w:t xml:space="preserve">-HF (New England Biolabs, cat NEB #R3535) and cloning the digested fragment containing sgRNA2 into px330A-GFP-sgRNA1 plasmid to form px330A-GFP sgRNA1&amp;sgRNA2 plasmid by the golden gate assembly. Plasmid DNA was extracted and purified by </w:t>
+        <w:t xml:space="preserve">-HF (New England Biolabs, cat NEB #R3535) and cloning the digested fragment containing sgRNA2 into px330A-GFP-sgRNA1 plasmid to form px330A-GFP sgRNA1&amp;sgRNA2 plasmid by the golden gate </w:t>
+      </w:r>
+      <w:r>
+        <w:rPr>
+          <w:rFonts w:ascii="Times New Roman" w:hAnsi="Times New Roman" w:cs="Times New Roman"/>
+          <w:sz w:val="24"/>
+          <w:szCs w:val="24"/>
+        </w:rPr>
+        <w:lastRenderedPageBreak/>
+        <w:t xml:space="preserve">assembly. Plasmid DNA was extracted and purified by </w:t>
       </w:r>
       <w:proofErr w:type="spellStart"/>
       <w:r>
@@ -16468,7 +16652,6 @@
           <w:sz w:val="24"/>
           <w:szCs w:val="24"/>
         </w:rPr>
-        <w:lastRenderedPageBreak/>
         <w:t xml:space="preserve">HEK293T cells were maintained in DMEM (Dulbecco's Modified Eagle Medium, Gibco™, Cat. No.11995065) containing 10% FBS (Gibco™ Fetal Bovine Serum, Cat. No. A5256801) and 1% Penicillin-Streptomycin (10,000 U/mL, Gibco™, Cat. No. 15140122) and incubated at 37°C incubator supplied with 5% CO2. Cells were seeded at 2× 105 cells per well of a 6-well plate and transfected with 2 </w:t>
       </w:r>
       <w:proofErr w:type="spellStart"/>
@@ -16707,7 +16890,7 @@
           <w:sz w:val="24"/>
           <w:szCs w:val="24"/>
         </w:rPr>
-        <w:t xml:space="preserve">. The lysates were then diluted with 40μl of water and cell lysis PCR was performed as regular PCR under the conditions: Initial denaturation, 5 min at 95 °C. Denaturation, 15 sec at 95 °C. Annealing, 15 sec at 58 °C. Extension, 15 sec at 72 °C for 28 cycles following final extension 10 min. Primers used for detected wild type RNASEH2b and knock-out RNASEH2b were RNASEH2B_Wt_Fwd-GCCCTGCTTCTGTGATCCTA, RNASEH2B_Wt_Rev-TCGCTTTGAACTACCCTTGG and RNASEH2B_ko_Fwd- CGCAGACCCAATCCTAGC, RNASEH2B_ko_Rev: TCCCTAGGCCAAATTCCTTT. </w:t>
+        <w:t xml:space="preserve">. The lysates were then diluted with 40μl of water and cell lysis PCR was performed as regular PCR under the conditions: Initial denaturation, 5 min at 95 °C. Denaturation, 15 sec at 95 °C. Annealing, 15 sec at 58 °C. Extension, 15 sec at 72 °C for 28 cycles following final extension 10 min. Primers used for detected wild type RNASEH2b and </w:t>
       </w:r>
       <w:r>
         <w:rPr>
@@ -16716,7 +16899,7 @@
           <w:szCs w:val="24"/>
         </w:rPr>
         <w:lastRenderedPageBreak/>
-        <w:t xml:space="preserve">Discard the cells which the PCR product only showed wild type band. Cells with completed knockout of RNASEH2b gene </w:t>
+        <w:t xml:space="preserve">knock-out RNASEH2b were RNASEH2B_Wt_Fwd-GCCCTGCTTCTGTGATCCTA, RNASEH2B_Wt_Rev-TCGCTTTGAACTACCCTTGG and RNASEH2B_ko_Fwd- CGCAGACCCAATCCTAGC, RNASEH2B_ko_Rev: TCCCTAGGCCAAATTCCTTT. Discard the cells which the PCR product only showed wild type band. Cells with completed knockout of RNASEH2b gene </w:t>
       </w:r>
       <w:proofErr w:type="gramStart"/>
       <w:r>
@@ -17282,7 +17465,7 @@
           <w:sz w:val="24"/>
           <w:szCs w:val="24"/>
         </w:rPr>
-        <w:t>. From these genomes, we extracted all indels of the relevant type.</w:t>
+        <w:t xml:space="preserve">. From these genomes, we </w:t>
       </w:r>
       <w:r>
         <w:rPr>
@@ -17291,6 +17474,16 @@
           <w:sz w:val="24"/>
           <w:szCs w:val="24"/>
         </w:rPr>
+        <w:lastRenderedPageBreak/>
+        <w:t>extracted all indels of the relevant type.</w:t>
+      </w:r>
+      <w:r>
+        <w:rPr>
+          <w:rFonts w:ascii="Times New Roman" w:hAnsi="Times New Roman" w:cs="Times New Roman"/>
+          <w:color w:val="000000"/>
+          <w:sz w:val="24"/>
+          <w:szCs w:val="24"/>
+        </w:rPr>
         <w:t xml:space="preserve"> We then examined the nucleotide sequence within a 21-base pair window centered on each indel site (±10 nucleotides from the indel position). For each position within this window, we calculated the frequency of each nucleotide (A, T, C, and G).</w:t>
       </w:r>
       <w:r>
@@ -17300,17 +17493,7 @@
           <w:sz w:val="24"/>
           <w:szCs w:val="24"/>
         </w:rPr>
-        <w:t xml:space="preserve"> </w:t>
-      </w:r>
-      <w:r>
-        <w:rPr>
-          <w:rFonts w:ascii="Times New Roman" w:hAnsi="Times New Roman" w:cs="Times New Roman" w:hint="eastAsia"/>
-          <w:color w:val="000000"/>
-          <w:sz w:val="24"/>
-          <w:szCs w:val="24"/>
-        </w:rPr>
-        <w:lastRenderedPageBreak/>
-        <w:t xml:space="preserve">The logo was plotted based on the frequency matrix by </w:t>
+        <w:t xml:space="preserve"> The logo was plotted based on the frequency matrix by </w:t>
       </w:r>
       <w:proofErr w:type="spellStart"/>
       <w:r>
@@ -17427,7 +17610,7 @@
           <w:szCs w:val="24"/>
         </w:rPr>
       </w:pPr>
-      <w:commentRangeStart w:id="12"/>
+      <w:commentRangeStart w:id="15"/>
       <w:r>
         <w:rPr>
           <w:rFonts w:ascii="Times New Roman" w:hAnsi="Times New Roman" w:cs="Times New Roman" w:hint="eastAsia"/>
@@ -17439,12 +17622,12 @@
         </w:rPr>
         <w:t>Fundings</w:t>
       </w:r>
-      <w:commentRangeEnd w:id="12"/>
+      <w:commentRangeEnd w:id="15"/>
       <w:r>
         <w:rPr>
           <w:rStyle w:val="CommentReference"/>
         </w:rPr>
-        <w:commentReference w:id="12"/>
+        <w:commentReference w:id="15"/>
       </w:r>
     </w:p>
     <w:p>
@@ -17747,6 +17930,7 @@
           <w:sz w:val="24"/>
           <w:szCs w:val="24"/>
         </w:rPr>
+        <w:lastRenderedPageBreak/>
         <w:t>Reference</w:t>
       </w:r>
     </w:p>
@@ -17813,7 +17997,6 @@
           <w:rFonts w:ascii="Times New Roman" w:hAnsi="Times New Roman" w:cs="Times New Roman"/>
           <w:sz w:val="24"/>
         </w:rPr>
-        <w:lastRenderedPageBreak/>
         <w:t xml:space="preserve">Alexandrov, Ludmil B., Jaegil Kim, Nicholas J. Haradhvala, et al. 2020. ‘The Repertoire of Mutational Signatures in Human Cancer’. </w:t>
       </w:r>
       <w:r>
@@ -18230,6 +18413,7 @@
           <w:rFonts w:ascii="Times New Roman" w:hAnsi="Times New Roman" w:cs="Times New Roman"/>
           <w:sz w:val="24"/>
         </w:rPr>
+        <w:lastRenderedPageBreak/>
         <w:t xml:space="preserve">Hoang, Margaret L., Chung-Hsin Chen, Viktoriya S. Sidorenko, et al. 2013. ‘Mutational Signature of Aristolochic Acid Exposure as Revealed by Whole-Exome Sequencing’. </w:t>
       </w:r>
       <w:r>
@@ -18262,7 +18446,6 @@
           <w:rFonts w:ascii="Times New Roman" w:hAnsi="Times New Roman" w:cs="Times New Roman"/>
           <w:sz w:val="24"/>
         </w:rPr>
-        <w:lastRenderedPageBreak/>
         <w:t xml:space="preserve">Huang, Mi Ni, Willie Yu, Wei Wei Teoh, et al. 2017. ‘Genome-Scale Mutational Signatures of Aflatoxin in Cells, Mice, and Human Tumors’. </w:t>
       </w:r>
       <w:r>
@@ -18711,15 +18894,8 @@
           <w:rFonts w:ascii="Times New Roman" w:hAnsi="Times New Roman" w:cs="Times New Roman"/>
           <w:sz w:val="24"/>
         </w:rPr>
-        <w:t xml:space="preserve">Ramlee, Muhammad Khairul, Tingdong Yan, Alice M. S. Cheung, Charles T. H. Chuah, and Shang Li. 2015. ‘High-Throughput Genotyping of CRISPR/Cas9-Mediated Mutants </w:t>
-      </w:r>
-      <w:r>
-        <w:rPr>
-          <w:rFonts w:ascii="Times New Roman" w:hAnsi="Times New Roman" w:cs="Times New Roman"/>
-          <w:sz w:val="24"/>
-        </w:rPr>
         <w:lastRenderedPageBreak/>
-        <w:t xml:space="preserve">Using Fluorescent PCR-Capillary Gel Electrophoresis’. </w:t>
+        <w:t xml:space="preserve">Ramlee, Muhammad Khairul, Tingdong Yan, Alice M. S. Cheung, Charles T. H. Chuah, and Shang Li. 2015. ‘High-Throughput Genotyping of CRISPR/Cas9-Mediated Mutants Using Fluorescent PCR-Capillary Gel Electrophoresis’. </w:t>
       </w:r>
       <w:r>
         <w:rPr>
@@ -18881,7 +19057,7 @@
 
 <file path=word/comments.xml><?xml version="1.0" encoding="utf-8"?>
 <w:comments xmlns:wpc="http://schemas.microsoft.com/office/word/2010/wordprocessingCanvas" xmlns:cx="http://schemas.microsoft.com/office/drawing/2014/chartex" xmlns:cx1="http://schemas.microsoft.com/office/drawing/2015/9/8/chartex" xmlns:cx2="http://schemas.microsoft.com/office/drawing/2015/10/21/chartex" xmlns:cx3="http://schemas.microsoft.com/office/drawing/2016/5/9/chartex" xmlns:cx4="http://schemas.microsoft.com/office/drawing/2016/5/10/chartex" xmlns:cx5="http://schemas.microsoft.com/office/drawing/2016/5/11/chartex" xmlns:cx6="http://schemas.microsoft.com/office/drawing/2016/5/12/chartex" xmlns:cx7="http://schemas.microsoft.com/office/drawing/2016/5/13/chartex" xmlns:cx8="http://schemas.microsoft.com/office/drawing/2016/5/14/chartex" xmlns:mc="http://schemas.openxmlformats.org/markup-compatibility/2006" xmlns:aink="http://schemas.microsoft.com/office/drawing/2016/ink" xmlns:am3d="http://schemas.microsoft.com/office/drawing/2017/model3d" xmlns:o="urn:schemas-microsoft-com:office:office" xmlns:oel="http://schemas.microsoft.com/office/2019/extlst" xmlns:r="http://schemas.openxmlformats.org/officeDocument/2006/relationships" xmlns:m="http://schemas.openxmlformats.org/officeDocument/2006/math" xmlns:v="urn:schemas-microsoft-com:vml" xmlns:wp14="http://schemas.microsoft.com/office/word/2010/wordprocessingDrawing" xmlns:wp="http://schemas.openxmlformats.org/drawingml/2006/wordprocessingDrawing" xmlns:w10="urn:schemas-microsoft-com:office:word" xmlns:w="http://schemas.openxmlformats.org/wordprocessingml/2006/main" xmlns:w14="http://schemas.microsoft.com/office/word/2010/wordml" xmlns:w15="http://schemas.microsoft.com/office/word/2012/wordml" xmlns:w16cex="http://schemas.microsoft.com/office/word/2018/wordml/cex" xmlns:w16cid="http://schemas.microsoft.com/office/word/2016/wordml/cid" xmlns:w16="http://schemas.microsoft.com/office/word/2018/wordml" xmlns:w16du="http://schemas.microsoft.com/office/word/2023/wordml/word16du" xmlns:w16sdtdh="http://schemas.microsoft.com/office/word/2020/wordml/sdtdatahash" xmlns:w16sdtfl="http://schemas.microsoft.com/office/word/2024/wordml/sdtformatlock" xmlns:w16se="http://schemas.microsoft.com/office/word/2015/wordml/symex" xmlns:wpg="http://schemas.microsoft.com/office/word/2010/wordprocessingGroup" xmlns:wpi="http://schemas.microsoft.com/office/word/2010/wordprocessingInk" xmlns:wne="http://schemas.microsoft.com/office/word/2006/wordml" xmlns:wps="http://schemas.microsoft.com/office/word/2010/wordprocessingShape" mc:Ignorable="w14 w15 w16se w16cid w16 w16cex w16sdtdh w16sdtfl w16du wp14">
-  <w:comment w:id="1" w:author="Steve Rozen, Ph.D." w:date="2025-09-23T13:14:00Z" w:initials="SR">
+  <w:comment w:id="1" w:author="Steve Rozen, Ph.D." w:date="2025-09-23T21:08:00Z" w:initials="SR">
     <w:p>
       <w:pPr>
         <w:pStyle w:val="CommentText"/>
@@ -18893,11 +19069,11 @@
         <w:annotationRef/>
       </w:r>
       <w:r>
-        <w:t>Move these details elsewhere</w:t>
+        <w:t>Need to define this</w:t>
       </w:r>
     </w:p>
   </w:comment>
-  <w:comment w:id="2" w:author="Steve Rozen, Ph.D." w:date="2025-09-23T10:50:00Z" w:initials="SR">
+  <w:comment w:id="2" w:author="Steve Rozen, Ph.D." w:date="2025-09-23T13:14:00Z" w:initials="SR">
     <w:p>
       <w:pPr>
         <w:pStyle w:val="CommentText"/>
@@ -18909,11 +19085,11 @@
         <w:annotationRef/>
       </w:r>
       <w:r>
-        <w:t>Possibly move to table legend</w:t>
+        <w:t>Move these details elsewhere</w:t>
       </w:r>
     </w:p>
   </w:comment>
-  <w:comment w:id="3" w:author="Mo Liu" w:date="2025-06-24T16:45:00Z" w:initials="ML">
+  <w:comment w:id="3" w:author="Steve Rozen, Ph.D." w:date="2025-09-23T10:50:00Z" w:initials="SR">
     <w:p>
       <w:pPr>
         <w:pStyle w:val="CommentText"/>
@@ -18925,11 +19101,11 @@
         <w:annotationRef/>
       </w:r>
       <w:r>
-        <w:t>Should we mention this in the absract or claim it as a novelty?</w:t>
+        <w:t>Possibly move to table legend</w:t>
       </w:r>
     </w:p>
   </w:comment>
-  <w:comment w:id="4" w:author="Mo Liu" w:date="2025-08-30T17:44:00Z" w:initials="ML">
+  <w:comment w:id="4" w:author="Steve Rozen, Ph.D." w:date="2025-09-23T20:58:00Z" w:initials="SR">
     <w:p>
       <w:pPr>
         <w:pStyle w:val="CommentText"/>
@@ -18941,11 +19117,11 @@
         <w:annotationRef/>
       </w:r>
       <w:r>
-        <w:t xml:space="preserve">Well, I think this might be trivial. </w:t>
+        <w:t>Steve work on this</w:t>
       </w:r>
     </w:p>
   </w:comment>
-  <w:comment w:id="5" w:author="Steve Rozen, Ph.D." w:date="2025-09-23T12:28:00Z" w:initials="SR">
+  <w:comment w:id="5" w:author="Mo Liu" w:date="2025-06-24T16:45:00Z" w:initials="ML">
     <w:p>
       <w:pPr>
         <w:pStyle w:val="CommentText"/>
@@ -18957,11 +19133,11 @@
         <w:annotationRef/>
       </w:r>
       <w:r>
-        <w:t>Yes, trivial</w:t>
+        <w:t>Should we mention this in the absract or claim it as a novelty?</w:t>
       </w:r>
     </w:p>
   </w:comment>
-  <w:comment w:id="6" w:author="Mo Liu" w:date="2025-08-30T12:01:00Z" w:initials="ML">
+  <w:comment w:id="6" w:author="Mo Liu" w:date="2025-08-30T17:44:00Z" w:initials="ML">
     <w:p>
       <w:pPr>
         <w:pStyle w:val="CommentText"/>
@@ -18973,11 +19149,11 @@
         <w:annotationRef/>
       </w:r>
       <w:r>
-        <w:t>Maybe I also need to do a sup figure for this?</w:t>
+        <w:t xml:space="preserve">Well, I think this might be trivial. </w:t>
       </w:r>
     </w:p>
   </w:comment>
-  <w:comment w:id="7" w:author="Mo Liu" w:date="2025-08-30T17:20:00Z" w:initials="ML">
+  <w:comment w:id="7" w:author="Steve Rozen, Ph.D." w:date="2025-09-23T12:28:00Z" w:initials="SR">
     <w:p>
       <w:pPr>
         <w:pStyle w:val="CommentText"/>
@@ -18989,11 +19165,11 @@
         <w:annotationRef/>
       </w:r>
       <w:r>
-        <w:t>Is this appropriate?</w:t>
+        <w:t>Yes, trivial</w:t>
       </w:r>
     </w:p>
   </w:comment>
-  <w:comment w:id="8" w:author="Mo Liu" w:date="2025-08-31T11:49:00Z" w:initials="ML">
+  <w:comment w:id="8" w:author="Mo Liu" w:date="2025-08-30T12:01:00Z" w:initials="ML">
     <w:p>
       <w:pPr>
         <w:pStyle w:val="CommentText"/>
@@ -19005,11 +19181,11 @@
         <w:annotationRef/>
       </w:r>
       <w:r>
-        <w:t xml:space="preserve">I now have ID83 and ID89 results from SigProfiler. We can’t run musical anymore, for some unknown reason. How we describe this? </w:t>
+        <w:t>Maybe I also need to do a sup figure for this?</w:t>
       </w:r>
     </w:p>
   </w:comment>
-  <w:comment w:id="9" w:author="Mo Liu" w:date="2025-09-08T14:28:00Z" w:initials="ML">
+  <w:comment w:id="9" w:author="Steve Rozen, Ph.D." w:date="2025-09-23T21:13:00Z" w:initials="SR">
     <w:p>
       <w:pPr>
         <w:pStyle w:val="CommentText"/>
@@ -19021,11 +19197,11 @@
         <w:annotationRef/>
       </w:r>
       <w:r>
-        <w:t>I plan to remove the MuSiCal part and only reported results from SigProfiler. We can added back if the reviewer asks. What do you think?</w:t>
+        <w:t>Novel</w:t>
       </w:r>
     </w:p>
   </w:comment>
-  <w:comment w:id="10" w:author="Steve Rozen, Ph.D." w:date="2025-09-23T12:39:00Z" w:initials="SR">
+  <w:comment w:id="10" w:author="Mo Liu" w:date="2025-08-30T17:20:00Z" w:initials="ML">
     <w:p>
       <w:pPr>
         <w:pStyle w:val="CommentText"/>
@@ -19037,11 +19213,59 @@
         <w:annotationRef/>
       </w:r>
       <w:r>
-        <w:t xml:space="preserve">Yes; I was having trouble with Musical too and gave up on it.  </w:t>
+        <w:t>Is this appropriate?</w:t>
       </w:r>
     </w:p>
   </w:comment>
-  <w:comment w:id="12" w:author="Mo Liu" w:date="2025-09-08T14:03:00Z" w:initials="ML">
+  <w:comment w:id="11" w:author="Mo Liu" w:date="2025-08-31T11:49:00Z" w:initials="ML">
+    <w:p>
+      <w:pPr>
+        <w:pStyle w:val="CommentText"/>
+      </w:pPr>
+      <w:r>
+        <w:rPr>
+          <w:rStyle w:val="CommentReference"/>
+        </w:rPr>
+        <w:annotationRef/>
+      </w:r>
+      <w:r>
+        <w:t xml:space="preserve">I now have ID83 and ID89 results from SigProfiler. We can’t run musical anymore, for some unknown reason. How we describe this? </w:t>
+      </w:r>
+    </w:p>
+  </w:comment>
+  <w:comment w:id="12" w:author="Mo Liu" w:date="2025-09-08T14:28:00Z" w:initials="ML">
+    <w:p>
+      <w:pPr>
+        <w:pStyle w:val="CommentText"/>
+      </w:pPr>
+      <w:r>
+        <w:rPr>
+          <w:rStyle w:val="CommentReference"/>
+        </w:rPr>
+        <w:annotationRef/>
+      </w:r>
+      <w:r>
+        <w:t>I plan to remove the MuSiCal part and only reported results from SigProfiler. We can added back if the reviewer asks. What do you think?</w:t>
+      </w:r>
+    </w:p>
+  </w:comment>
+  <w:comment w:id="13" w:author="Steve Rozen, Ph.D." w:date="2025-09-23T12:39:00Z" w:initials="SR">
+    <w:p>
+      <w:pPr>
+        <w:pStyle w:val="CommentText"/>
+      </w:pPr>
+      <w:r>
+        <w:rPr>
+          <w:rStyle w:val="CommentReference"/>
+        </w:rPr>
+        <w:annotationRef/>
+      </w:r>
+      <w:r>
+        <w:t xml:space="preserve">Yes; I was having trouble with Musical too and gave up on it.  </w:t>
+      </w:r>
+    </w:p>
+  </w:comment>
+  <w:comment w:id="15" w:author="Mo Liu" w:date="2025-09-08T14:03:00Z" w:initials="ML">
     <w:p>
       <w:pPr>
         <w:pStyle w:val="CommentText"/>
@@ -19062,12 +19286,15 @@
 
 <file path=word/commentsExtended.xml><?xml version="1.0" encoding="utf-8"?>
 <w15:commentsEx xmlns:wpc="http://schemas.microsoft.com/office/word/2010/wordprocessingCanvas" xmlns:cx="http://schemas.microsoft.com/office/drawing/2014/chartex" xmlns:cx1="http://schemas.microsoft.com/office/drawing/2015/9/8/chartex" xmlns:cx2="http://schemas.microsoft.com/office/drawing/2015/10/21/chartex" xmlns:cx3="http://schemas.microsoft.com/office/drawing/2016/5/9/chartex" xmlns:cx4="http://schemas.microsoft.com/office/drawing/2016/5/10/chartex" xmlns:cx5="http://schemas.microsoft.com/office/drawing/2016/5/11/chartex" xmlns:cx6="http://schemas.microsoft.com/office/drawing/2016/5/12/chartex" xmlns:cx7="http://schemas.microsoft.com/office/drawing/2016/5/13/chartex" xmlns:cx8="http://schemas.microsoft.com/office/drawing/2016/5/14/chartex" xmlns:mc="http://schemas.openxmlformats.org/markup-compatibility/2006" xmlns:aink="http://schemas.microsoft.com/office/drawing/2016/ink" xmlns:am3d="http://schemas.microsoft.com/office/drawing/2017/model3d" xmlns:o="urn:schemas-microsoft-com:office:office" xmlns:oel="http://schemas.microsoft.com/office/2019/extlst" xmlns:r="http://schemas.openxmlformats.org/officeDocument/2006/relationships" xmlns:m="http://schemas.openxmlformats.org/officeDocument/2006/math" xmlns:v="urn:schemas-microsoft-com:vml" xmlns:wp14="http://schemas.microsoft.com/office/word/2010/wordprocessingDrawing" xmlns:wp="http://schemas.openxmlformats.org/drawingml/2006/wordprocessingDrawing" xmlns:w10="urn:schemas-microsoft-com:office:word" xmlns:w="http://schemas.openxmlformats.org/wordprocessingml/2006/main" xmlns:w14="http://schemas.microsoft.com/office/word/2010/wordml" xmlns:w15="http://schemas.microsoft.com/office/word/2012/wordml" xmlns:w16cex="http://schemas.microsoft.com/office/word/2018/wordml/cex" xmlns:w16cid="http://schemas.microsoft.com/office/word/2016/wordml/cid" xmlns:w16="http://schemas.microsoft.com/office/word/2018/wordml" xmlns:w16du="http://schemas.microsoft.com/office/word/2023/wordml/word16du" xmlns:w16sdtdh="http://schemas.microsoft.com/office/word/2020/wordml/sdtdatahash" xmlns:w16sdtfl="http://schemas.microsoft.com/office/word/2024/wordml/sdtformatlock" xmlns:w16se="http://schemas.microsoft.com/office/word/2015/wordml/symex" xmlns:wpg="http://schemas.microsoft.com/office/word/2010/wordprocessingGroup" xmlns:wpi="http://schemas.microsoft.com/office/word/2010/wordprocessingInk" xmlns:wne="http://schemas.microsoft.com/office/word/2006/wordml" xmlns:wps="http://schemas.microsoft.com/office/word/2010/wordprocessingShape" mc:Ignorable="w14 w15 w16se w16cid w16 w16cex w16sdtdh w16sdtfl w16du wp14">
+  <w15:commentEx w15:paraId="2A39FB3F" w15:done="0"/>
   <w15:commentEx w15:paraId="40E464F9" w15:done="0"/>
   <w15:commentEx w15:paraId="2E6CB582" w15:done="0"/>
+  <w15:commentEx w15:paraId="503C73D3" w15:done="0"/>
   <w15:commentEx w15:paraId="7F453A41" w15:done="0"/>
   <w15:commentEx w15:paraId="66446F03" w15:paraIdParent="7F453A41" w15:done="0"/>
   <w15:commentEx w15:paraId="0DCC2802" w15:paraIdParent="7F453A41" w15:done="0"/>
   <w15:commentEx w15:paraId="52313C62" w15:done="0"/>
+  <w15:commentEx w15:paraId="0CE699C2" w15:done="0"/>
   <w15:commentEx w15:paraId="6F5FFF65" w15:done="0"/>
   <w15:commentEx w15:paraId="447E01F9" w15:done="0"/>
   <w15:commentEx w15:paraId="3809BFFB" w15:paraIdParent="447E01F9" w15:done="0"/>
@@ -19078,12 +19305,15 @@
 
 <file path=word/commentsExtensible.xml><?xml version="1.0" encoding="utf-8"?>
 <w16cex:commentsExtensible xmlns:wpc="http://schemas.microsoft.com/office/word/2010/wordprocessingCanvas" xmlns:cx="http://schemas.microsoft.com/office/drawing/2014/chartex" xmlns:cx1="http://schemas.microsoft.com/office/drawing/2015/9/8/chartex" xmlns:cx2="http://schemas.microsoft.com/office/drawing/2015/10/21/chartex" xmlns:cx3="http://schemas.microsoft.com/office/drawing/2016/5/9/chartex" xmlns:cx4="http://schemas.microsoft.com/office/drawing/2016/5/10/chartex" xmlns:cx5="http://schemas.microsoft.com/office/drawing/2016/5/11/chartex" xmlns:cx6="http://schemas.microsoft.com/office/drawing/2016/5/12/chartex" xmlns:cx7="http://schemas.microsoft.com/office/drawing/2016/5/13/chartex" xmlns:cx8="http://schemas.microsoft.com/office/drawing/2016/5/14/chartex" xmlns:cr="http://schemas.microsoft.com/office/comments/2020/reactions" xmlns:mc="http://schemas.openxmlformats.org/markup-compatibility/2006" xmlns:aink="http://schemas.microsoft.com/office/drawing/2016/ink" xmlns:am3d="http://schemas.microsoft.com/office/drawing/2017/model3d" xmlns:o="urn:schemas-microsoft-com:office:office" xmlns:oel="http://schemas.microsoft.com/office/2019/extlst" xmlns:r="http://schemas.openxmlformats.org/officeDocument/2006/relationships" xmlns:m="http://schemas.openxmlformats.org/officeDocument/2006/math" xmlns:v="urn:schemas-microsoft-com:vml" xmlns:wp14="http://schemas.microsoft.com/office/word/2010/wordprocessingDrawing" xmlns:wp="http://schemas.openxmlformats.org/drawingml/2006/wordprocessingDrawing" xmlns:w10="urn:schemas-microsoft-com:office:word" xmlns:w="http://schemas.openxmlformats.org/wordprocessingml/2006/main" xmlns:w14="http://schemas.microsoft.com/office/word/2010/wordml" xmlns:w15="http://schemas.microsoft.com/office/word/2012/wordml" xmlns:w16cex="http://schemas.microsoft.com/office/word/2018/wordml/cex" xmlns:w16cid="http://schemas.microsoft.com/office/word/2016/wordml/cid" xmlns:w16="http://schemas.microsoft.com/office/word/2018/wordml" xmlns:w16du="http://schemas.microsoft.com/office/word/2023/wordml/word16du" xmlns:w16sdtdh="http://schemas.microsoft.com/office/word/2020/wordml/sdtdatahash" xmlns:w16sdtfl="http://schemas.microsoft.com/office/word/2024/wordml/sdtformatlock" xmlns:w16se="http://schemas.microsoft.com/office/word/2015/wordml/symex" xmlns:wpg="http://schemas.microsoft.com/office/word/2010/wordprocessingGroup" xmlns:wpi="http://schemas.microsoft.com/office/word/2010/wordprocessingInk" xmlns:wne="http://schemas.microsoft.com/office/word/2006/wordml" xmlns:wps="http://schemas.microsoft.com/office/word/2010/wordprocessingShape" mc:Ignorable="w14 w15 w16se w16cid w16 w16cex w16sdtdh w16sdtfl cr w16du wp14">
+  <w16cex:commentExtensible w16cex:durableId="702ACFA2" w16cex:dateUtc="2025-09-24T01:08:00Z"/>
   <w16cex:commentExtensible w16cex:durableId="450CEB1A" w16cex:dateUtc="2025-09-23T17:14:00Z"/>
   <w16cex:commentExtensible w16cex:durableId="6B53B96D" w16cex:dateUtc="2025-09-23T14:50:00Z"/>
+  <w16cex:commentExtensible w16cex:durableId="331C2644" w16cex:dateUtc="2025-09-24T00:58:00Z"/>
   <w16cex:commentExtensible w16cex:durableId="6566E6AB" w16cex:dateUtc="2025-06-24T08:45:00Z"/>
   <w16cex:commentExtensible w16cex:durableId="4FF52FBF" w16cex:dateUtc="2025-08-30T09:44:00Z"/>
   <w16cex:commentExtensible w16cex:durableId="27BD641C" w16cex:dateUtc="2025-09-23T16:28:00Z"/>
   <w16cex:commentExtensible w16cex:durableId="3044662D" w16cex:dateUtc="2025-08-30T04:01:00Z"/>
+  <w16cex:commentExtensible w16cex:durableId="35CA9419" w16cex:dateUtc="2025-09-24T01:13:00Z"/>
   <w16cex:commentExtensible w16cex:durableId="627CD20B" w16cex:dateUtc="2025-08-30T09:20:00Z"/>
   <w16cex:commentExtensible w16cex:durableId="6BEABF61" w16cex:dateUtc="2025-08-31T03:49:00Z"/>
   <w16cex:commentExtensible w16cex:durableId="3DB105BB" w16cex:dateUtc="2025-09-08T06:28:00Z"/>
@@ -19094,12 +19324,15 @@
 
 <file path=word/commentsIds.xml><?xml version="1.0" encoding="utf-8"?>
 <w16cid:commentsIds xmlns:wpc="http://schemas.microsoft.com/office/word/2010/wordprocessingCanvas" xmlns:cx="http://schemas.microsoft.com/office/drawing/2014/chartex" xmlns:cx1="http://schemas.microsoft.com/office/drawing/2015/9/8/chartex" xmlns:cx2="http://schemas.microsoft.com/office/drawing/2015/10/21/chartex" xmlns:cx3="http://schemas.microsoft.com/office/drawing/2016/5/9/chartex" xmlns:cx4="http://schemas.microsoft.com/office/drawing/2016/5/10/chartex" xmlns:cx5="http://schemas.microsoft.com/office/drawing/2016/5/11/chartex" xmlns:cx6="http://schemas.microsoft.com/office/drawing/2016/5/12/chartex" xmlns:cx7="http://schemas.microsoft.com/office/drawing/2016/5/13/chartex" xmlns:cx8="http://schemas.microsoft.com/office/drawing/2016/5/14/chartex" xmlns:mc="http://schemas.openxmlformats.org/markup-compatibility/2006" xmlns:aink="http://schemas.microsoft.com/office/drawing/2016/ink" xmlns:am3d="http://schemas.microsoft.com/office/drawing/2017/model3d" xmlns:o="urn:schemas-microsoft-com:office:office" xmlns:oel="http://schemas.microsoft.com/office/2019/extlst" xmlns:r="http://schemas.openxmlformats.org/officeDocument/2006/relationships" xmlns:m="http://schemas.openxmlformats.org/officeDocument/2006/math" xmlns:v="urn:schemas-microsoft-com:vml" xmlns:wp14="http://schemas.microsoft.com/office/word/2010/wordprocessingDrawing" xmlns:wp="http://schemas.openxmlformats.org/drawingml/2006/wordprocessingDrawing" xmlns:w10="urn:schemas-microsoft-com:office:word" xmlns:w="http://schemas.openxmlformats.org/wordprocessingml/2006/main" xmlns:w14="http://schemas.microsoft.com/office/word/2010/wordml" xmlns:w15="http://schemas.microsoft.com/office/word/2012/wordml" xmlns:w16cex="http://schemas.microsoft.com/office/word/2018/wordml/cex" xmlns:w16cid="http://schemas.microsoft.com/office/word/2016/wordml/cid" xmlns:w16="http://schemas.microsoft.com/office/word/2018/wordml" xmlns:w16du="http://schemas.microsoft.com/office/word/2023/wordml/word16du" xmlns:w16sdtdh="http://schemas.microsoft.com/office/word/2020/wordml/sdtdatahash" xmlns:w16sdtfl="http://schemas.microsoft.com/office/word/2024/wordml/sdtformatlock" xmlns:w16se="http://schemas.microsoft.com/office/word/2015/wordml/symex" xmlns:wpg="http://schemas.microsoft.com/office/word/2010/wordprocessingGroup" xmlns:wpi="http://schemas.microsoft.com/office/word/2010/wordprocessingInk" xmlns:wne="http://schemas.microsoft.com/office/word/2006/wordml" xmlns:wps="http://schemas.microsoft.com/office/word/2010/wordprocessingShape" mc:Ignorable="w14 w15 w16se w16cid w16 w16cex w16sdtdh w16sdtfl w16du wp14">
+  <w16cid:commentId w16cid:paraId="2A39FB3F" w16cid:durableId="702ACFA2"/>
   <w16cid:commentId w16cid:paraId="40E464F9" w16cid:durableId="450CEB1A"/>
   <w16cid:commentId w16cid:paraId="2E6CB582" w16cid:durableId="6B53B96D"/>
+  <w16cid:commentId w16cid:paraId="503C73D3" w16cid:durableId="331C2644"/>
   <w16cid:commentId w16cid:paraId="7F453A41" w16cid:durableId="6566E6AB"/>
   <w16cid:commentId w16cid:paraId="66446F03" w16cid:durableId="4FF52FBF"/>
   <w16cid:commentId w16cid:paraId="0DCC2802" w16cid:durableId="27BD641C"/>
   <w16cid:commentId w16cid:paraId="52313C62" w16cid:durableId="3044662D"/>
+  <w16cid:commentId w16cid:paraId="0CE699C2" w16cid:durableId="35CA9419"/>
   <w16cid:commentId w16cid:paraId="6F5FFF65" w16cid:durableId="627CD20B"/>
   <w16cid:commentId w16cid:paraId="447E01F9" w16cid:durableId="6BEABF61"/>
   <w16cid:commentId w16cid:paraId="3809BFFB" w16cid:durableId="3DB105BB"/>
@@ -20419,6 +20652,7 @@
     <w:rsid w:val="001F555B"/>
     <w:rsid w:val="0025125E"/>
     <w:rsid w:val="00263BF2"/>
+    <w:rsid w:val="002722AA"/>
     <w:rsid w:val="002A168B"/>
     <w:rsid w:val="003020F3"/>
     <w:rsid w:val="00341629"/>
@@ -20478,6 +20712,7 @@
     <w:rsid w:val="007D638B"/>
     <w:rsid w:val="00822DF7"/>
     <w:rsid w:val="00835276"/>
+    <w:rsid w:val="0085134D"/>
     <w:rsid w:val="008629B8"/>
     <w:rsid w:val="008731E2"/>
     <w:rsid w:val="008D2C2E"/>
@@ -21306,21 +21541,6 @@
 </file>
 
 <file path=customXml/item1.xml><?xml version="1.0" encoding="utf-8"?>
-<p:properties xmlns:p="http://schemas.microsoft.com/office/2006/metadata/properties" xmlns:xsi="http://www.w3.org/2001/XMLSchema-instance" xmlns:pc="http://schemas.microsoft.com/office/infopath/2007/PartnerControls">
-  <documentManagement/>
-</p:properties>
-</file>
-
-<file path=customXml/item2.xml><?xml version="1.0" encoding="utf-8"?>
-<?mso-contentType ?>
-<FormTemplates xmlns="http://schemas.microsoft.com/sharepoint/v3/contenttype/forms">
-  <Display>DocumentLibraryForm</Display>
-  <Edit>DocumentLibraryForm</Edit>
-  <New>DocumentLibraryForm</New>
-</FormTemplates>
-</file>
-
-<file path=customXml/item3.xml><?xml version="1.0" encoding="utf-8"?>
 <ct:contentTypeSchema xmlns:ct="http://schemas.microsoft.com/office/2006/metadata/contentType" xmlns:ma="http://schemas.microsoft.com/office/2006/metadata/properties/metaAttributes" ct:_="" ma:_="" ma:contentTypeName="Document" ma:contentTypeID="0x010100FF6C6EA79DECA4438CEEEF1B06B7D479" ma:contentTypeVersion="11" ma:contentTypeDescription="Create a new document." ma:contentTypeScope="" ma:versionID="59306fbc696ac60d252eb5d7e9b2f234">
   <xsd:schema xmlns:xsd="http://www.w3.org/2001/XMLSchema" xmlns:xs="http://www.w3.org/2001/XMLSchema" xmlns:p="http://schemas.microsoft.com/office/2006/metadata/properties" xmlns:ns3="785bc66c-0f2f-4b4a-b219-0c59c8aa989f" targetNamespace="http://schemas.microsoft.com/office/2006/metadata/properties" ma:root="true" ma:fieldsID="d992e46d3823da1a4351aec5f2f9f9fb" ns3:_="">
     <xsd:import namespace="785bc66c-0f2f-4b4a-b219-0c59c8aa989f"/>
@@ -21510,28 +21730,26 @@
 </ct:contentTypeSchema>
 </file>
 
+<file path=customXml/item2.xml><?xml version="1.0" encoding="utf-8"?>
+<?mso-contentType ?>
+<FormTemplates xmlns="http://schemas.microsoft.com/sharepoint/v3/contenttype/forms">
+  <Display>DocumentLibraryForm</Display>
+  <Edit>DocumentLibraryForm</Edit>
+  <New>DocumentLibraryForm</New>
+</FormTemplates>
+</file>
+
+<file path=customXml/item3.xml><?xml version="1.0" encoding="utf-8"?>
+<p:properties xmlns:p="http://schemas.microsoft.com/office/2006/metadata/properties" xmlns:xsi="http://www.w3.org/2001/XMLSchema-instance" xmlns:pc="http://schemas.microsoft.com/office/infopath/2007/PartnerControls">
+  <documentManagement/>
+</p:properties>
+</file>
+
 <file path=customXml/item4.xml><?xml version="1.0" encoding="utf-8"?>
 <b:Sources xmlns:b="http://schemas.openxmlformats.org/officeDocument/2006/bibliography" xmlns="http://schemas.openxmlformats.org/officeDocument/2006/bibliography" SelectedStyle="\CHICAGO.XSL" StyleName="Chicago" Version="16"/>
 </file>
 
 <file path=customXml/itemProps1.xml><?xml version="1.0" encoding="utf-8"?>
-<ds:datastoreItem xmlns:ds="http://schemas.openxmlformats.org/officeDocument/2006/customXml" ds:itemID="{7EF22130-B7D7-4BC8-8939-CB3E550FD260}">
-  <ds:schemaRefs>
-    <ds:schemaRef ds:uri="http://schemas.microsoft.com/office/2006/metadata/properties"/>
-    <ds:schemaRef ds:uri="http://schemas.microsoft.com/office/infopath/2007/PartnerControls"/>
-  </ds:schemaRefs>
-</ds:datastoreItem>
-</file>
-
-<file path=customXml/itemProps2.xml><?xml version="1.0" encoding="utf-8"?>
-<ds:datastoreItem xmlns:ds="http://schemas.openxmlformats.org/officeDocument/2006/customXml" ds:itemID="{6DCE581B-9398-4C92-88C6-584968675816}">
-  <ds:schemaRefs>
-    <ds:schemaRef ds:uri="http://schemas.microsoft.com/sharepoint/v3/contenttype/forms"/>
-  </ds:schemaRefs>
-</ds:datastoreItem>
-</file>
-
-<file path=customXml/itemProps3.xml><?xml version="1.0" encoding="utf-8"?>
 <ds:datastoreItem xmlns:ds="http://schemas.openxmlformats.org/officeDocument/2006/customXml" ds:itemID="{E2F9EA07-7443-4F34-A467-8B9C532153C3}">
   <ds:schemaRefs>
     <ds:schemaRef ds:uri="http://schemas.microsoft.com/office/2006/metadata/contentType"/>
@@ -21549,6 +21767,23 @@
 </ds:datastoreItem>
 </file>
 
+<file path=customXml/itemProps2.xml><?xml version="1.0" encoding="utf-8"?>
+<ds:datastoreItem xmlns:ds="http://schemas.openxmlformats.org/officeDocument/2006/customXml" ds:itemID="{6DCE581B-9398-4C92-88C6-584968675816}">
+  <ds:schemaRefs>
+    <ds:schemaRef ds:uri="http://schemas.microsoft.com/sharepoint/v3/contenttype/forms"/>
+  </ds:schemaRefs>
+</ds:datastoreItem>
+</file>
+
+<file path=customXml/itemProps3.xml><?xml version="1.0" encoding="utf-8"?>
+<ds:datastoreItem xmlns:ds="http://schemas.openxmlformats.org/officeDocument/2006/customXml" ds:itemID="{7EF22130-B7D7-4BC8-8939-CB3E550FD260}">
+  <ds:schemaRefs>
+    <ds:schemaRef ds:uri="http://schemas.microsoft.com/office/2006/metadata/properties"/>
+    <ds:schemaRef ds:uri="http://schemas.microsoft.com/office/infopath/2007/PartnerControls"/>
+  </ds:schemaRefs>
+</ds:datastoreItem>
+</file>
+
 <file path=customXml/itemProps4.xml><?xml version="1.0" encoding="utf-8"?>
 <ds:datastoreItem xmlns:ds="http://schemas.openxmlformats.org/officeDocument/2006/customXml" ds:itemID="{551CE2B7-5A74-4FE4-B8D7-B5B70B4EED3B}">
   <ds:schemaRefs>

</xml_diff>